<commit_message>
Improved invalid move handling and made a bit more clear. Added a main_tests ns because I moved process-turn and handle-game-completion into main.
</commit_message>
<xml_diff>
--- a/resources/extra-project-notes.docx
+++ b/resources/extra-project-notes.docx
@@ -116,7 +116,7 @@
           <w:color w:val="ffffff"/>
           <w:rtl w:val="0"/>
         </w:rPr>
-        <w:t xml:space="preserve">This implementation of Tic-tac-toe features an unbeatable computer opponent using the minimax algorithm. The program is structured with clear separation of concerns across multiple modules handling game state, AI logic, and console interaction. The codebase consists of 342 total lines including 298 lines of source code and 44 lines of comments, complemented by 710 lines of comprehensive testing. I changed the program a couple times but thought I would make this documentation for some interesting notes about the stats for the program and also how I developed the play-game function over time.</w:t>
+        <w:t xml:space="preserve">This implementation of Tic-tac-toe features an unbeatable computer opponent using the minimax algorithm. The program is structured with clear separation of concerns across multiple modules handling game state, AI logic, and console interaction. The codebase consists of 324 total lines including 301 lines of source code and 55 lines of comments, complemented by 813 lines of comprehensive testing. I changed the program a couple times but thought I would make this documentation for some interesting notes about the stats for the program and also how I developed the play-game function over time.</w:t>
       </w:r>
     </w:p>
     <w:p>
@@ -350,7 +350,7 @@
           <w:color w:val="ffffff"/>
           <w:rtl w:val="0"/>
         </w:rPr>
-        <w:t xml:space="preserve">console 129 lines of code  2 comments</w:t>
+        <w:t xml:space="preserve">console 134 lines of code  1 comments</w:t>
       </w:r>
     </w:p>
     <w:p>
@@ -367,7 +367,7 @@
         </w:rPr>
         <w:t xml:space="preserve">ai   </w:t>
         <w:tab/>
-        <w:t xml:space="preserve">60 lines of code 15 comments</w:t>
+        <w:t xml:space="preserve">   52 lines of code  11 comments</w:t>
       </w:r>
     </w:p>
     <w:p>
@@ -382,9 +382,7 @@
           <w:color w:val="ffffff"/>
           <w:rtl w:val="0"/>
         </w:rPr>
-        <w:t xml:space="preserve">state</w:t>
-        <w:tab/>
-        <w:t xml:space="preserve">90 lines of code 19 comments</w:t>
+        <w:t xml:space="preserve">state       72 lines of code  15 comments</w:t>
       </w:r>
     </w:p>
     <w:p>
@@ -401,7 +399,35 @@
         </w:rPr>
         <w:t xml:space="preserve">main </w:t>
         <w:tab/>
-        <w:t xml:space="preserve">45 lines of code  8 comments</w:t>
+        <w:t xml:space="preserve">   66 lines of code   20 comments</w:t>
+      </w:r>
+    </w:p>
+    <w:p>
+      <w:pPr>
+        <w:shd w:fill="302f2b" w:val="clear"/>
+        <w:rPr>
+          <w:color w:val="ffffff"/>
+        </w:rPr>
+      </w:pPr>
+      <w:r>
+        <w:rPr>
+          <w:rtl w:val="0"/>
+        </w:rPr>
+      </w:r>
+    </w:p>
+    <w:p>
+      <w:pPr>
+        <w:shd w:fill="302f2b" w:val="clear"/>
+        <w:rPr>
+          <w:color w:val="ffffff"/>
+        </w:rPr>
+      </w:pPr>
+      <w:r>
+        <w:rPr>
+          <w:color w:val="ffffff"/>
+          <w:rtl w:val="0"/>
+        </w:rPr>
+        <w:t xml:space="preserve">324 total lines of code,  277 lines of source code, with 47 lines of comments</w:t>
       </w:r>
     </w:p>
     <w:p>
@@ -431,7 +457,7 @@
         </w:rPr>
         <w:t xml:space="preserve">ai_testing  </w:t>
         <w:tab/>
-        <w:t xml:space="preserve">299 lines of code</w:t>
+        <w:t xml:space="preserve">298 lines of code</w:t>
       </w:r>
     </w:p>
     <w:p>
@@ -447,7 +473,7 @@
           <w:rtl w:val="0"/>
         </w:rPr>
         <w:tab/>
-        <w:t xml:space="preserve">-&gt; 41 passing tests</w:t>
+        <w:t xml:space="preserve">-&gt; 41 passing cases</w:t>
       </w:r>
     </w:p>
     <w:p>
@@ -477,7 +503,7 @@
           <w:color w:val="ffffff"/>
           <w:rtl w:val="0"/>
         </w:rPr>
-        <w:t xml:space="preserve">console_testing 142 lines of code</w:t>
+        <w:t xml:space="preserve">console_testing 141 lines of code</w:t>
       </w:r>
     </w:p>
     <w:p>
@@ -493,7 +519,7 @@
           <w:rtl w:val="0"/>
         </w:rPr>
         <w:tab/>
-        <w:t xml:space="preserve">-&gt; 25 passing tests</w:t>
+        <w:t xml:space="preserve">-&gt; 25 passing cases</w:t>
       </w:r>
     </w:p>
     <w:p>
@@ -537,7 +563,7 @@
           <w:rtl w:val="0"/>
         </w:rPr>
         <w:tab/>
-        <w:t xml:space="preserve">-&gt; 41 passing test</w:t>
+        <w:t xml:space="preserve">-&gt; 41 passing cases</w:t>
       </w:r>
       <w:r>
         <w:rPr>
@@ -567,8 +593,10 @@
       </w:pPr>
       <w:r>
         <w:rPr>
-          <w:rtl w:val="0"/>
-        </w:rPr>
+          <w:color w:val="ffffff"/>
+          <w:rtl w:val="0"/>
+        </w:rPr>
+        <w:t xml:space="preserve">main_testing   105 lines of code</w:t>
       </w:r>
     </w:p>
     <w:p>
@@ -580,34 +608,11 @@
       </w:pPr>
       <w:r>
         <w:rPr>
-          <w:rtl w:val="0"/>
-        </w:rPr>
-      </w:r>
-    </w:p>
-    <w:p>
-      <w:pPr>
-        <w:shd w:fill="302f2b" w:val="clear"/>
-        <w:rPr>
           <w:color w:val="ffffff"/>
-        </w:rPr>
-      </w:pPr>
-      <w:r>
-        <w:rPr>
-          <w:rtl w:val="0"/>
-        </w:rPr>
-      </w:r>
-    </w:p>
-    <w:p>
-      <w:pPr>
-        <w:shd w:fill="302f2b" w:val="clear"/>
-        <w:rPr>
-          <w:color w:val="ffffff"/>
-        </w:rPr>
-      </w:pPr>
-      <w:r>
-        <w:rPr>
-          <w:rtl w:val="0"/>
-        </w:rPr>
+          <w:rtl w:val="0"/>
+        </w:rPr>
+        <w:tab/>
+        <w:t xml:space="preserve">-&gt; 13 passing cases</w:t>
       </w:r>
     </w:p>
     <w:p>
@@ -7516,7 +7521,7 @@
           <w:szCs w:val="24"/>
           <w:rtl w:val="0"/>
         </w:rPr>
-        <w:t xml:space="preserve">Current Implementation</w:t>
+        <w:t xml:space="preserve">Third Implementation</w:t>
       </w:r>
       <w:r>
         <w:rPr>
@@ -8096,83 +8101,8 @@
       </w:pPr>
       <w:r>
         <w:rPr>
-          <w:rFonts w:ascii="Courier New" w:cs="Courier New" w:eastAsia="Courier New" w:hAnsi="Courier New"/>
-          <w:color w:val="f8f8f2"/>
-          <w:sz w:val="28"/>
-          <w:szCs w:val="28"/>
-          <w:rtl w:val="0"/>
-        </w:rPr>
-        <w:t xml:space="preserve">      (</w:t>
-      </w:r>
-      <w:r>
-        <w:rPr>
-          <w:rFonts w:ascii="Courier New" w:cs="Courier New" w:eastAsia="Courier New" w:hAnsi="Courier New"/>
-          <w:color w:val="ffa0bd"/>
-          <w:sz w:val="28"/>
-          <w:szCs w:val="28"/>
-          <w:rtl w:val="0"/>
-        </w:rPr>
-        <w:t xml:space="preserve">case</w:t>
-      </w:r>
-      <w:r>
-        <w:rPr>
-          <w:rFonts w:ascii="Courier New" w:cs="Courier New" w:eastAsia="Courier New" w:hAnsi="Courier New"/>
-          <w:color w:val="f8f8f2"/>
-          <w:sz w:val="28"/>
-          <w:szCs w:val="28"/>
-          <w:rtl w:val="0"/>
-        </w:rPr>
-        <w:t xml:space="preserve"> (</w:t>
-      </w:r>
-      <w:r>
-        <w:rPr>
-          <w:rFonts w:ascii="Courier New" w:cs="Courier New" w:eastAsia="Courier New" w:hAnsi="Courier New"/>
-          <w:color w:val="de7777"/>
-          <w:sz w:val="28"/>
-          <w:szCs w:val="28"/>
-          <w:rtl w:val="0"/>
-        </w:rPr>
-        <w:t xml:space="preserve">:</w:t>
-      </w:r>
-      <w:r>
-        <w:rPr>
-          <w:rFonts w:ascii="Courier New" w:cs="Courier New" w:eastAsia="Courier New" w:hAnsi="Courier New"/>
-          <w:color w:val="f59b9b"/>
-          <w:sz w:val="28"/>
-          <w:szCs w:val="28"/>
-          <w:rtl w:val="0"/>
-        </w:rPr>
-        <w:t xml:space="preserve">status</w:t>
-      </w:r>
-      <w:r>
-        <w:rPr>
-          <w:rFonts w:ascii="Courier New" w:cs="Courier New" w:eastAsia="Courier New" w:hAnsi="Courier New"/>
-          <w:color w:val="f8f8f2"/>
-          <w:sz w:val="28"/>
-          <w:szCs w:val="28"/>
-          <w:rtl w:val="0"/>
-        </w:rPr>
-        <w:t xml:space="preserve"> </w:t>
-      </w:r>
-      <w:r>
-        <w:rPr>
-          <w:rFonts w:ascii="Courier New" w:cs="Courier New" w:eastAsia="Courier New" w:hAnsi="Courier New"/>
-          <w:color w:val="eff3e2"/>
-          <w:sz w:val="28"/>
-          <w:szCs w:val="28"/>
-          <w:rtl w:val="0"/>
-        </w:rPr>
-        <w:t xml:space="preserve">completion-result</w:t>
-      </w:r>
-      <w:r>
-        <w:rPr>
-          <w:rFonts w:ascii="Courier New" w:cs="Courier New" w:eastAsia="Courier New" w:hAnsi="Courier New"/>
-          <w:color w:val="f8f8f2"/>
-          <w:sz w:val="28"/>
-          <w:szCs w:val="28"/>
-          <w:rtl w:val="0"/>
-        </w:rPr>
-        <w:t xml:space="preserve">)</w:t>
+          <w:rtl w:val="0"/>
+        </w:rPr>
       </w:r>
     </w:p>
     <w:p>
@@ -8194,7 +8124,27 @@
           <w:szCs w:val="28"/>
           <w:rtl w:val="0"/>
         </w:rPr>
-        <w:t xml:space="preserve">        </w:t>
+        <w:t xml:space="preserve">      (</w:t>
+      </w:r>
+      <w:r>
+        <w:rPr>
+          <w:rFonts w:ascii="Courier New" w:cs="Courier New" w:eastAsia="Courier New" w:hAnsi="Courier New"/>
+          <w:color w:val="ffa0bd"/>
+          <w:sz w:val="28"/>
+          <w:szCs w:val="28"/>
+          <w:rtl w:val="0"/>
+        </w:rPr>
+        <w:t xml:space="preserve">case</w:t>
+      </w:r>
+      <w:r>
+        <w:rPr>
+          <w:rFonts w:ascii="Courier New" w:cs="Courier New" w:eastAsia="Courier New" w:hAnsi="Courier New"/>
+          <w:color w:val="f8f8f2"/>
+          <w:sz w:val="28"/>
+          <w:szCs w:val="28"/>
+          <w:rtl w:val="0"/>
+        </w:rPr>
+        <w:t xml:space="preserve"> (</w:t>
       </w:r>
       <w:r>
         <w:rPr>
@@ -8214,37 +8164,7 @@
           <w:szCs w:val="28"/>
           <w:rtl w:val="0"/>
         </w:rPr>
-        <w:t xml:space="preserve">quit</w:t>
-      </w:r>
-      <w:r>
-        <w:rPr>
-          <w:rFonts w:ascii="Courier New" w:cs="Courier New" w:eastAsia="Courier New" w:hAnsi="Courier New"/>
-          <w:color w:val="f8f8f2"/>
-          <w:sz w:val="28"/>
-          <w:szCs w:val="28"/>
-          <w:rtl w:val="0"/>
-        </w:rPr>
-        <w:t xml:space="preserve"> (</w:t>
-      </w:r>
-      <w:r>
-        <w:rPr>
-          <w:rFonts w:ascii="Courier New" w:cs="Courier New" w:eastAsia="Courier New" w:hAnsi="Courier New"/>
-          <w:color w:val="de7777"/>
-          <w:sz w:val="28"/>
-          <w:szCs w:val="28"/>
-          <w:rtl w:val="0"/>
-        </w:rPr>
-        <w:t xml:space="preserve">:</w:t>
-      </w:r>
-      <w:r>
-        <w:rPr>
-          <w:rFonts w:ascii="Courier New" w:cs="Courier New" w:eastAsia="Courier New" w:hAnsi="Courier New"/>
-          <w:color w:val="f59b9b"/>
-          <w:sz w:val="28"/>
-          <w:szCs w:val="28"/>
-          <w:rtl w:val="0"/>
-        </w:rPr>
-        <w:t xml:space="preserve">stats</w:t>
+        <w:t xml:space="preserve">status</w:t>
       </w:r>
       <w:r>
         <w:rPr>
@@ -8283,7 +8203,7 @@
         <w:spacing w:line="320" w:lineRule="auto"/>
         <w:rPr>
           <w:rFonts w:ascii="Courier New" w:cs="Courier New" w:eastAsia="Courier New" w:hAnsi="Courier New"/>
-          <w:color w:val="5ed778"/>
+          <w:color w:val="f8f8f2"/>
           <w:sz w:val="28"/>
           <w:szCs w:val="28"/>
         </w:rPr>
@@ -8316,7 +8236,7 @@
           <w:szCs w:val="28"/>
           <w:rtl w:val="0"/>
         </w:rPr>
-        <w:t xml:space="preserve">restart</w:t>
+        <w:t xml:space="preserve">quit</w:t>
       </w:r>
       <w:r>
         <w:rPr>
@@ -8331,73 +8251,52 @@
       <w:r>
         <w:rPr>
           <w:rFonts w:ascii="Courier New" w:cs="Courier New" w:eastAsia="Courier New" w:hAnsi="Courier New"/>
-          <w:color w:val="5ed778"/>
-          <w:sz w:val="28"/>
-          <w:szCs w:val="28"/>
-          <w:rtl w:val="0"/>
-        </w:rPr>
-        <w:t xml:space="preserve">recur</w:t>
-      </w:r>
-      <w:r>
-        <w:rPr>
-          <w:rFonts w:ascii="Courier New" w:cs="Courier New" w:eastAsia="Courier New" w:hAnsi="Courier New"/>
-          <w:color w:val="f8f8f2"/>
-          <w:sz w:val="28"/>
-          <w:szCs w:val="28"/>
-          <w:rtl w:val="0"/>
-        </w:rPr>
-        <w:t xml:space="preserve"> (</w:t>
-      </w:r>
-      <w:r>
-        <w:rPr>
-          <w:rFonts w:ascii="Courier New" w:cs="Courier New" w:eastAsia="Courier New" w:hAnsi="Courier New"/>
-          <w:color w:val="5ed778"/>
-          <w:sz w:val="28"/>
-          <w:szCs w:val="28"/>
-          <w:rtl w:val="0"/>
-        </w:rPr>
-        <w:t xml:space="preserve">assoc</w:t>
-      </w:r>
-      <w:r>
-        <w:rPr>
-          <w:rFonts w:ascii="Courier New" w:cs="Courier New" w:eastAsia="Courier New" w:hAnsi="Courier New"/>
-          <w:color w:val="f8f8f2"/>
-          <w:sz w:val="28"/>
-          <w:szCs w:val="28"/>
-          <w:rtl w:val="0"/>
-        </w:rPr>
-        <w:t xml:space="preserve"> </w:t>
-      </w:r>
-      <w:r>
-        <w:rPr>
-          <w:rFonts w:ascii="Courier New" w:cs="Courier New" w:eastAsia="Courier New" w:hAnsi="Courier New"/>
-          <w:color w:val="9b6ea8"/>
-          <w:sz w:val="28"/>
-          <w:szCs w:val="28"/>
-          <w:u w:val="single"/>
-          <w:rtl w:val="0"/>
-        </w:rPr>
-        <w:t xml:space="preserve">state</w:t>
-      </w:r>
-      <w:r>
-        <w:rPr>
-          <w:rFonts w:ascii="Courier New" w:cs="Courier New" w:eastAsia="Courier New" w:hAnsi="Courier New"/>
-          <w:color w:val="fcf9ff"/>
-          <w:sz w:val="28"/>
-          <w:szCs w:val="28"/>
-          <w:rtl w:val="0"/>
-        </w:rPr>
-        <w:t xml:space="preserve">/</w:t>
-      </w:r>
-      <w:r>
-        <w:rPr>
-          <w:rFonts w:ascii="Courier New" w:cs="Courier New" w:eastAsia="Courier New" w:hAnsi="Courier New"/>
-          <w:color w:val="5ed778"/>
-          <w:sz w:val="28"/>
-          <w:szCs w:val="28"/>
-          <w:rtl w:val="0"/>
-        </w:rPr>
-        <w:t xml:space="preserve">board-state</w:t>
+          <w:color w:val="de7777"/>
+          <w:sz w:val="28"/>
+          <w:szCs w:val="28"/>
+          <w:rtl w:val="0"/>
+        </w:rPr>
+        <w:t xml:space="preserve">:</w:t>
+      </w:r>
+      <w:r>
+        <w:rPr>
+          <w:rFonts w:ascii="Courier New" w:cs="Courier New" w:eastAsia="Courier New" w:hAnsi="Courier New"/>
+          <w:color w:val="f59b9b"/>
+          <w:sz w:val="28"/>
+          <w:szCs w:val="28"/>
+          <w:rtl w:val="0"/>
+        </w:rPr>
+        <w:t xml:space="preserve">stats</w:t>
+      </w:r>
+      <w:r>
+        <w:rPr>
+          <w:rFonts w:ascii="Courier New" w:cs="Courier New" w:eastAsia="Courier New" w:hAnsi="Courier New"/>
+          <w:color w:val="f8f8f2"/>
+          <w:sz w:val="28"/>
+          <w:szCs w:val="28"/>
+          <w:rtl w:val="0"/>
+        </w:rPr>
+        <w:t xml:space="preserve"> </w:t>
+      </w:r>
+      <w:r>
+        <w:rPr>
+          <w:rFonts w:ascii="Courier New" w:cs="Courier New" w:eastAsia="Courier New" w:hAnsi="Courier New"/>
+          <w:color w:val="eff3e2"/>
+          <w:sz w:val="28"/>
+          <w:szCs w:val="28"/>
+          <w:rtl w:val="0"/>
+        </w:rPr>
+        <w:t xml:space="preserve">completion-result</w:t>
+      </w:r>
+      <w:r>
+        <w:rPr>
+          <w:rFonts w:ascii="Courier New" w:cs="Courier New" w:eastAsia="Courier New" w:hAnsi="Courier New"/>
+          <w:color w:val="f8f8f2"/>
+          <w:sz w:val="28"/>
+          <w:szCs w:val="28"/>
+          <w:rtl w:val="0"/>
+        </w:rPr>
+        <w:t xml:space="preserve">)</w:t>
       </w:r>
     </w:p>
     <w:p>
@@ -8406,20 +8305,20 @@
         <w:spacing w:line="320" w:lineRule="auto"/>
         <w:rPr>
           <w:rFonts w:ascii="Courier New" w:cs="Courier New" w:eastAsia="Courier New" w:hAnsi="Courier New"/>
-          <w:color w:val="f8f8f2"/>
-          <w:sz w:val="28"/>
-          <w:szCs w:val="28"/>
-        </w:rPr>
-      </w:pPr>
-      <w:r>
-        <w:rPr>
-          <w:rFonts w:ascii="Courier New" w:cs="Courier New" w:eastAsia="Courier New" w:hAnsi="Courier New"/>
-          <w:color w:val="f8f8f2"/>
-          <w:sz w:val="28"/>
-          <w:szCs w:val="28"/>
-          <w:rtl w:val="0"/>
-        </w:rPr>
-        <w:t xml:space="preserve">                               </w:t>
+          <w:color w:val="5ed778"/>
+          <w:sz w:val="28"/>
+          <w:szCs w:val="28"/>
+        </w:rPr>
+      </w:pPr>
+      <w:r>
+        <w:rPr>
+          <w:rFonts w:ascii="Courier New" w:cs="Courier New" w:eastAsia="Courier New" w:hAnsi="Courier New"/>
+          <w:color w:val="f8f8f2"/>
+          <w:sz w:val="28"/>
+          <w:szCs w:val="28"/>
+          <w:rtl w:val="0"/>
+        </w:rPr>
+        <w:t xml:space="preserve">        </w:t>
       </w:r>
       <w:r>
         <w:rPr>
@@ -8439,7 +8338,7 @@
           <w:szCs w:val="28"/>
           <w:rtl w:val="0"/>
         </w:rPr>
-        <w:t xml:space="preserve">stats</w:t>
+        <w:t xml:space="preserve">restart</w:t>
       </w:r>
       <w:r>
         <w:rPr>
@@ -8454,52 +8353,73 @@
       <w:r>
         <w:rPr>
           <w:rFonts w:ascii="Courier New" w:cs="Courier New" w:eastAsia="Courier New" w:hAnsi="Courier New"/>
-          <w:color w:val="de7777"/>
-          <w:sz w:val="28"/>
-          <w:szCs w:val="28"/>
-          <w:rtl w:val="0"/>
-        </w:rPr>
-        <w:t xml:space="preserve">:</w:t>
-      </w:r>
-      <w:r>
-        <w:rPr>
-          <w:rFonts w:ascii="Courier New" w:cs="Courier New" w:eastAsia="Courier New" w:hAnsi="Courier New"/>
-          <w:color w:val="f59b9b"/>
-          <w:sz w:val="28"/>
-          <w:szCs w:val="28"/>
-          <w:rtl w:val="0"/>
-        </w:rPr>
-        <w:t xml:space="preserve">stats</w:t>
-      </w:r>
-      <w:r>
-        <w:rPr>
-          <w:rFonts w:ascii="Courier New" w:cs="Courier New" w:eastAsia="Courier New" w:hAnsi="Courier New"/>
-          <w:color w:val="f8f8f2"/>
-          <w:sz w:val="28"/>
-          <w:szCs w:val="28"/>
-          <w:rtl w:val="0"/>
-        </w:rPr>
-        <w:t xml:space="preserve"> </w:t>
-      </w:r>
-      <w:r>
-        <w:rPr>
-          <w:rFonts w:ascii="Courier New" w:cs="Courier New" w:eastAsia="Courier New" w:hAnsi="Courier New"/>
-          <w:color w:val="eff3e2"/>
-          <w:sz w:val="28"/>
-          <w:szCs w:val="28"/>
-          <w:rtl w:val="0"/>
-        </w:rPr>
-        <w:t xml:space="preserve">completion-result</w:t>
-      </w:r>
-      <w:r>
-        <w:rPr>
-          <w:rFonts w:ascii="Courier New" w:cs="Courier New" w:eastAsia="Courier New" w:hAnsi="Courier New"/>
-          <w:color w:val="f8f8f2"/>
-          <w:sz w:val="28"/>
-          <w:szCs w:val="28"/>
-          <w:rtl w:val="0"/>
-        </w:rPr>
-        <w:t xml:space="preserve">)</w:t>
+          <w:color w:val="5ed778"/>
+          <w:sz w:val="28"/>
+          <w:szCs w:val="28"/>
+          <w:rtl w:val="0"/>
+        </w:rPr>
+        <w:t xml:space="preserve">recur</w:t>
+      </w:r>
+      <w:r>
+        <w:rPr>
+          <w:rFonts w:ascii="Courier New" w:cs="Courier New" w:eastAsia="Courier New" w:hAnsi="Courier New"/>
+          <w:color w:val="f8f8f2"/>
+          <w:sz w:val="28"/>
+          <w:szCs w:val="28"/>
+          <w:rtl w:val="0"/>
+        </w:rPr>
+        <w:t xml:space="preserve"> (</w:t>
+      </w:r>
+      <w:r>
+        <w:rPr>
+          <w:rFonts w:ascii="Courier New" w:cs="Courier New" w:eastAsia="Courier New" w:hAnsi="Courier New"/>
+          <w:color w:val="5ed778"/>
+          <w:sz w:val="28"/>
+          <w:szCs w:val="28"/>
+          <w:rtl w:val="0"/>
+        </w:rPr>
+        <w:t xml:space="preserve">assoc</w:t>
+      </w:r>
+      <w:r>
+        <w:rPr>
+          <w:rFonts w:ascii="Courier New" w:cs="Courier New" w:eastAsia="Courier New" w:hAnsi="Courier New"/>
+          <w:color w:val="f8f8f2"/>
+          <w:sz w:val="28"/>
+          <w:szCs w:val="28"/>
+          <w:rtl w:val="0"/>
+        </w:rPr>
+        <w:t xml:space="preserve"> </w:t>
+      </w:r>
+      <w:r>
+        <w:rPr>
+          <w:rFonts w:ascii="Courier New" w:cs="Courier New" w:eastAsia="Courier New" w:hAnsi="Courier New"/>
+          <w:color w:val="9b6ea8"/>
+          <w:sz w:val="28"/>
+          <w:szCs w:val="28"/>
+          <w:u w:val="single"/>
+          <w:rtl w:val="0"/>
+        </w:rPr>
+        <w:t xml:space="preserve">state</w:t>
+      </w:r>
+      <w:r>
+        <w:rPr>
+          <w:rFonts w:ascii="Courier New" w:cs="Courier New" w:eastAsia="Courier New" w:hAnsi="Courier New"/>
+          <w:color w:val="fcf9ff"/>
+          <w:sz w:val="28"/>
+          <w:szCs w:val="28"/>
+          <w:rtl w:val="0"/>
+        </w:rPr>
+        <w:t xml:space="preserve">/</w:t>
+      </w:r>
+      <w:r>
+        <w:rPr>
+          <w:rFonts w:ascii="Courier New" w:cs="Courier New" w:eastAsia="Courier New" w:hAnsi="Courier New"/>
+          <w:color w:val="5ed778"/>
+          <w:sz w:val="28"/>
+          <w:szCs w:val="28"/>
+          <w:rtl w:val="0"/>
+        </w:rPr>
+        <w:t xml:space="preserve">board-state</w:t>
       </w:r>
     </w:p>
     <w:p>
@@ -8541,37 +8461,67 @@
           <w:szCs w:val="28"/>
           <w:rtl w:val="0"/>
         </w:rPr>
-        <w:t xml:space="preserve">player-name</w:t>
-      </w:r>
-      <w:r>
-        <w:rPr>
-          <w:rFonts w:ascii="Courier New" w:cs="Courier New" w:eastAsia="Courier New" w:hAnsi="Courier New"/>
-          <w:color w:val="f8f8f2"/>
-          <w:sz w:val="28"/>
-          <w:szCs w:val="28"/>
-          <w:rtl w:val="0"/>
-        </w:rPr>
-        <w:t xml:space="preserve"> </w:t>
-      </w:r>
-      <w:r>
-        <w:rPr>
-          <w:rFonts w:ascii="Courier New" w:cs="Courier New" w:eastAsia="Courier New" w:hAnsi="Courier New"/>
-          <w:color w:val="eff3e2"/>
-          <w:sz w:val="28"/>
-          <w:szCs w:val="28"/>
-          <w:rtl w:val="0"/>
-        </w:rPr>
-        <w:t xml:space="preserve">player-name</w:t>
-      </w:r>
-      <w:r>
-        <w:rPr>
-          <w:rFonts w:ascii="Courier New" w:cs="Courier New" w:eastAsia="Courier New" w:hAnsi="Courier New"/>
-          <w:color w:val="f8f8f2"/>
-          <w:sz w:val="28"/>
-          <w:szCs w:val="28"/>
-          <w:rtl w:val="0"/>
-        </w:rPr>
-        <w:t xml:space="preserve">))</w:t>
+        <w:t xml:space="preserve">stats</w:t>
+      </w:r>
+      <w:r>
+        <w:rPr>
+          <w:rFonts w:ascii="Courier New" w:cs="Courier New" w:eastAsia="Courier New" w:hAnsi="Courier New"/>
+          <w:color w:val="f8f8f2"/>
+          <w:sz w:val="28"/>
+          <w:szCs w:val="28"/>
+          <w:rtl w:val="0"/>
+        </w:rPr>
+        <w:t xml:space="preserve"> (</w:t>
+      </w:r>
+      <w:r>
+        <w:rPr>
+          <w:rFonts w:ascii="Courier New" w:cs="Courier New" w:eastAsia="Courier New" w:hAnsi="Courier New"/>
+          <w:color w:val="de7777"/>
+          <w:sz w:val="28"/>
+          <w:szCs w:val="28"/>
+          <w:rtl w:val="0"/>
+        </w:rPr>
+        <w:t xml:space="preserve">:</w:t>
+      </w:r>
+      <w:r>
+        <w:rPr>
+          <w:rFonts w:ascii="Courier New" w:cs="Courier New" w:eastAsia="Courier New" w:hAnsi="Courier New"/>
+          <w:color w:val="f59b9b"/>
+          <w:sz w:val="28"/>
+          <w:szCs w:val="28"/>
+          <w:rtl w:val="0"/>
+        </w:rPr>
+        <w:t xml:space="preserve">stats</w:t>
+      </w:r>
+      <w:r>
+        <w:rPr>
+          <w:rFonts w:ascii="Courier New" w:cs="Courier New" w:eastAsia="Courier New" w:hAnsi="Courier New"/>
+          <w:color w:val="f8f8f2"/>
+          <w:sz w:val="28"/>
+          <w:szCs w:val="28"/>
+          <w:rtl w:val="0"/>
+        </w:rPr>
+        <w:t xml:space="preserve"> </w:t>
+      </w:r>
+      <w:r>
+        <w:rPr>
+          <w:rFonts w:ascii="Courier New" w:cs="Courier New" w:eastAsia="Courier New" w:hAnsi="Courier New"/>
+          <w:color w:val="eff3e2"/>
+          <w:sz w:val="28"/>
+          <w:szCs w:val="28"/>
+          <w:rtl w:val="0"/>
+        </w:rPr>
+        <w:t xml:space="preserve">completion-result</w:t>
+      </w:r>
+      <w:r>
+        <w:rPr>
+          <w:rFonts w:ascii="Courier New" w:cs="Courier New" w:eastAsia="Courier New" w:hAnsi="Courier New"/>
+          <w:color w:val="f8f8f2"/>
+          <w:sz w:val="28"/>
+          <w:szCs w:val="28"/>
+          <w:rtl w:val="0"/>
+        </w:rPr>
+        <w:t xml:space="preserve">)</w:t>
       </w:r>
     </w:p>
     <w:p>
@@ -8593,7 +8543,7 @@
           <w:szCs w:val="28"/>
           <w:rtl w:val="0"/>
         </w:rPr>
-        <w:t xml:space="preserve">        </w:t>
+        <w:t xml:space="preserve">                               </w:t>
       </w:r>
       <w:r>
         <w:rPr>
@@ -8613,167 +8563,37 @@
           <w:szCs w:val="28"/>
           <w:rtl w:val="0"/>
         </w:rPr>
-        <w:t xml:space="preserve">continue</w:t>
-      </w:r>
-      <w:r>
-        <w:rPr>
-          <w:rFonts w:ascii="Courier New" w:cs="Courier New" w:eastAsia="Courier New" w:hAnsi="Courier New"/>
-          <w:color w:val="f8f8f2"/>
-          <w:sz w:val="28"/>
-          <w:szCs w:val="28"/>
-          <w:rtl w:val="0"/>
-        </w:rPr>
-        <w:t xml:space="preserve"> (</w:t>
-      </w:r>
-      <w:r>
-        <w:rPr>
-          <w:rFonts w:ascii="Courier New" w:cs="Courier New" w:eastAsia="Courier New" w:hAnsi="Courier New"/>
-          <w:color w:val="ffa0bd"/>
-          <w:sz w:val="28"/>
-          <w:szCs w:val="28"/>
-          <w:rtl w:val="0"/>
-        </w:rPr>
-        <w:t xml:space="preserve">let</w:t>
-      </w:r>
-      <w:r>
-        <w:rPr>
-          <w:rFonts w:ascii="Courier New" w:cs="Courier New" w:eastAsia="Courier New" w:hAnsi="Courier New"/>
-          <w:color w:val="f8f8f2"/>
-          <w:sz w:val="28"/>
-          <w:szCs w:val="28"/>
-          <w:rtl w:val="0"/>
-        </w:rPr>
-        <w:t xml:space="preserve"> [</w:t>
-      </w:r>
-      <w:r>
-        <w:rPr>
-          <w:rFonts w:ascii="Courier New" w:cs="Courier New" w:eastAsia="Courier New" w:hAnsi="Courier New"/>
-          <w:color w:val="eff3e2"/>
-          <w:sz w:val="28"/>
-          <w:szCs w:val="28"/>
-          <w:rtl w:val="0"/>
-        </w:rPr>
-        <w:t xml:space="preserve">move</w:t>
-      </w:r>
-      <w:r>
-        <w:rPr>
-          <w:rFonts w:ascii="Courier New" w:cs="Courier New" w:eastAsia="Courier New" w:hAnsi="Courier New"/>
-          <w:color w:val="f8f8f2"/>
-          <w:sz w:val="28"/>
-          <w:szCs w:val="28"/>
-          <w:rtl w:val="0"/>
-        </w:rPr>
-        <w:t xml:space="preserve"> (</w:t>
-      </w:r>
-      <w:r>
-        <w:rPr>
-          <w:rFonts w:ascii="Courier New" w:cs="Courier New" w:eastAsia="Courier New" w:hAnsi="Courier New"/>
-          <w:color w:val="ffa0bd"/>
-          <w:sz w:val="28"/>
-          <w:szCs w:val="28"/>
-          <w:rtl w:val="0"/>
-        </w:rPr>
-        <w:t xml:space="preserve">when</w:t>
-      </w:r>
-      <w:r>
-        <w:rPr>
-          <w:rFonts w:ascii="Courier New" w:cs="Courier New" w:eastAsia="Courier New" w:hAnsi="Courier New"/>
-          <w:color w:val="f8f8f2"/>
-          <w:sz w:val="28"/>
-          <w:szCs w:val="28"/>
-          <w:rtl w:val="0"/>
-        </w:rPr>
-        <w:t xml:space="preserve"> (</w:t>
-      </w:r>
-      <w:r>
-        <w:rPr>
-          <w:rFonts w:ascii="Courier New" w:cs="Courier New" w:eastAsia="Courier New" w:hAnsi="Courier New"/>
-          <w:color w:val="5ed778"/>
-          <w:sz w:val="28"/>
-          <w:szCs w:val="28"/>
-          <w:rtl w:val="0"/>
-        </w:rPr>
-        <w:t xml:space="preserve">=</w:t>
-      </w:r>
-      <w:r>
-        <w:rPr>
-          <w:rFonts w:ascii="Courier New" w:cs="Courier New" w:eastAsia="Courier New" w:hAnsi="Courier New"/>
-          <w:color w:val="f8f8f2"/>
-          <w:sz w:val="28"/>
-          <w:szCs w:val="28"/>
-          <w:rtl w:val="0"/>
-        </w:rPr>
-        <w:t xml:space="preserve"> (</w:t>
-      </w:r>
-      <w:r>
-        <w:rPr>
-          <w:rFonts w:ascii="Courier New" w:cs="Courier New" w:eastAsia="Courier New" w:hAnsi="Courier New"/>
-          <w:color w:val="de7777"/>
-          <w:sz w:val="28"/>
-          <w:szCs w:val="28"/>
-          <w:rtl w:val="0"/>
-        </w:rPr>
-        <w:t xml:space="preserve">:</w:t>
-      </w:r>
-      <w:r>
-        <w:rPr>
-          <w:rFonts w:ascii="Courier New" w:cs="Courier New" w:eastAsia="Courier New" w:hAnsi="Courier New"/>
-          <w:color w:val="f59b9b"/>
-          <w:sz w:val="28"/>
-          <w:szCs w:val="28"/>
-          <w:rtl w:val="0"/>
-        </w:rPr>
-        <w:t xml:space="preserve">current-player</w:t>
-      </w:r>
-      <w:r>
-        <w:rPr>
-          <w:rFonts w:ascii="Courier New" w:cs="Courier New" w:eastAsia="Courier New" w:hAnsi="Courier New"/>
-          <w:color w:val="f8f8f2"/>
-          <w:sz w:val="28"/>
-          <w:szCs w:val="28"/>
-          <w:rtl w:val="0"/>
-        </w:rPr>
-        <w:t xml:space="preserve"> </w:t>
-      </w:r>
-      <w:r>
-        <w:rPr>
-          <w:rFonts w:ascii="Courier New" w:cs="Courier New" w:eastAsia="Courier New" w:hAnsi="Courier New"/>
-          <w:color w:val="eff3e2"/>
-          <w:sz w:val="28"/>
-          <w:szCs w:val="28"/>
-          <w:rtl w:val="0"/>
-        </w:rPr>
-        <w:t xml:space="preserve">current-state</w:t>
-      </w:r>
-      <w:r>
-        <w:rPr>
-          <w:rFonts w:ascii="Courier New" w:cs="Courier New" w:eastAsia="Courier New" w:hAnsi="Courier New"/>
-          <w:color w:val="f8f8f2"/>
-          <w:sz w:val="28"/>
-          <w:szCs w:val="28"/>
-          <w:rtl w:val="0"/>
-        </w:rPr>
-        <w:t xml:space="preserve">) </w:t>
-      </w:r>
-      <w:r>
-        <w:rPr>
-          <w:rFonts w:ascii="Courier New" w:cs="Courier New" w:eastAsia="Courier New" w:hAnsi="Courier New"/>
-          <w:color w:val="f5f57d"/>
-          <w:sz w:val="28"/>
-          <w:szCs w:val="28"/>
-          <w:rtl w:val="0"/>
-        </w:rPr>
-        <w:t xml:space="preserve">"X"</w:t>
-      </w:r>
-      <w:r>
-        <w:rPr>
-          <w:rFonts w:ascii="Courier New" w:cs="Courier New" w:eastAsia="Courier New" w:hAnsi="Courier New"/>
-          <w:color w:val="f8f8f2"/>
-          <w:sz w:val="28"/>
-          <w:szCs w:val="28"/>
-          <w:rtl w:val="0"/>
-        </w:rPr>
-        <w:t xml:space="preserve">)</w:t>
+        <w:t xml:space="preserve">player-name</w:t>
+      </w:r>
+      <w:r>
+        <w:rPr>
+          <w:rFonts w:ascii="Courier New" w:cs="Courier New" w:eastAsia="Courier New" w:hAnsi="Courier New"/>
+          <w:color w:val="f8f8f2"/>
+          <w:sz w:val="28"/>
+          <w:szCs w:val="28"/>
+          <w:rtl w:val="0"/>
+        </w:rPr>
+        <w:t xml:space="preserve"> </w:t>
+      </w:r>
+      <w:r>
+        <w:rPr>
+          <w:rFonts w:ascii="Courier New" w:cs="Courier New" w:eastAsia="Courier New" w:hAnsi="Courier New"/>
+          <w:color w:val="eff3e2"/>
+          <w:sz w:val="28"/>
+          <w:szCs w:val="28"/>
+          <w:rtl w:val="0"/>
+        </w:rPr>
+        <w:t xml:space="preserve">player-name</w:t>
+      </w:r>
+      <w:r>
+        <w:rPr>
+          <w:rFonts w:ascii="Courier New" w:cs="Courier New" w:eastAsia="Courier New" w:hAnsi="Courier New"/>
+          <w:color w:val="f8f8f2"/>
+          <w:sz w:val="28"/>
+          <w:szCs w:val="28"/>
+          <w:rtl w:val="0"/>
+        </w:rPr>
+        <w:t xml:space="preserve">))</w:t>
       </w:r>
     </w:p>
     <w:p>
@@ -8789,54 +8609,8 @@
       </w:pPr>
       <w:r>
         <w:rPr>
-          <w:rFonts w:ascii="Courier New" w:cs="Courier New" w:eastAsia="Courier New" w:hAnsi="Courier New"/>
-          <w:color w:val="f8f8f2"/>
-          <w:sz w:val="28"/>
-          <w:szCs w:val="28"/>
-          <w:rtl w:val="0"/>
-        </w:rPr>
-        <w:t xml:space="preserve">                               (</w:t>
-      </w:r>
-      <w:r>
-        <w:rPr>
-          <w:rFonts w:ascii="Courier New" w:cs="Courier New" w:eastAsia="Courier New" w:hAnsi="Courier New"/>
-          <w:color w:val="9b6ea8"/>
-          <w:sz w:val="28"/>
-          <w:szCs w:val="28"/>
-          <w:u w:val="single"/>
-          <w:rtl w:val="0"/>
-        </w:rPr>
-        <w:t xml:space="preserve">console</w:t>
-      </w:r>
-      <w:r>
-        <w:rPr>
-          <w:rFonts w:ascii="Courier New" w:cs="Courier New" w:eastAsia="Courier New" w:hAnsi="Courier New"/>
-          <w:color w:val="fcf9ff"/>
-          <w:sz w:val="28"/>
-          <w:szCs w:val="28"/>
-          <w:rtl w:val="0"/>
-        </w:rPr>
-        <w:t xml:space="preserve">/</w:t>
-      </w:r>
-      <w:r>
-        <w:rPr>
-          <w:rFonts w:ascii="Courier New" w:cs="Courier New" w:eastAsia="Courier New" w:hAnsi="Courier New"/>
-          <w:color w:val="5ed778"/>
-          <w:sz w:val="28"/>
-          <w:szCs w:val="28"/>
-          <w:rtl w:val="0"/>
-        </w:rPr>
-        <w:t xml:space="preserve">obtain-player-input</w:t>
-      </w:r>
-      <w:r>
-        <w:rPr>
-          <w:rFonts w:ascii="Courier New" w:cs="Courier New" w:eastAsia="Courier New" w:hAnsi="Courier New"/>
-          <w:color w:val="f8f8f2"/>
-          <w:sz w:val="28"/>
-          <w:szCs w:val="28"/>
-          <w:rtl w:val="0"/>
-        </w:rPr>
-        <w:t xml:space="preserve">))</w:t>
+          <w:rtl w:val="0"/>
+        </w:rPr>
       </w:r>
     </w:p>
     <w:p>
@@ -8858,17 +8632,27 @@
           <w:szCs w:val="28"/>
           <w:rtl w:val="0"/>
         </w:rPr>
-        <w:t xml:space="preserve">                        </w:t>
-      </w:r>
-      <w:r>
-        <w:rPr>
-          <w:rFonts w:ascii="Courier New" w:cs="Courier New" w:eastAsia="Courier New" w:hAnsi="Courier New"/>
-          <w:color w:val="eff3e2"/>
-          <w:sz w:val="28"/>
-          <w:szCs w:val="28"/>
-          <w:rtl w:val="0"/>
-        </w:rPr>
-        <w:t xml:space="preserve">turn-result</w:t>
+        <w:t xml:space="preserve">        </w:t>
+      </w:r>
+      <w:r>
+        <w:rPr>
+          <w:rFonts w:ascii="Courier New" w:cs="Courier New" w:eastAsia="Courier New" w:hAnsi="Courier New"/>
+          <w:color w:val="de7777"/>
+          <w:sz w:val="28"/>
+          <w:szCs w:val="28"/>
+          <w:rtl w:val="0"/>
+        </w:rPr>
+        <w:t xml:space="preserve">:</w:t>
+      </w:r>
+      <w:r>
+        <w:rPr>
+          <w:rFonts w:ascii="Courier New" w:cs="Courier New" w:eastAsia="Courier New" w:hAnsi="Courier New"/>
+          <w:color w:val="f59b9b"/>
+          <w:sz w:val="28"/>
+          <w:szCs w:val="28"/>
+          <w:rtl w:val="0"/>
+        </w:rPr>
+        <w:t xml:space="preserve">continue</w:t>
       </w:r>
       <w:r>
         <w:rPr>
@@ -8883,23 +8667,62 @@
       <w:r>
         <w:rPr>
           <w:rFonts w:ascii="Courier New" w:cs="Courier New" w:eastAsia="Courier New" w:hAnsi="Courier New"/>
-          <w:color w:val="9b6ea8"/>
-          <w:sz w:val="28"/>
-          <w:szCs w:val="28"/>
-          <w:u w:val="single"/>
-          <w:rtl w:val="0"/>
-        </w:rPr>
-        <w:t xml:space="preserve">ai</w:t>
-      </w:r>
-      <w:r>
-        <w:rPr>
-          <w:rFonts w:ascii="Courier New" w:cs="Courier New" w:eastAsia="Courier New" w:hAnsi="Courier New"/>
-          <w:color w:val="fcf9ff"/>
-          <w:sz w:val="28"/>
-          <w:szCs w:val="28"/>
-          <w:rtl w:val="0"/>
-        </w:rPr>
-        <w:t xml:space="preserve">/</w:t>
+          <w:color w:val="ffa0bd"/>
+          <w:sz w:val="28"/>
+          <w:szCs w:val="28"/>
+          <w:rtl w:val="0"/>
+        </w:rPr>
+        <w:t xml:space="preserve">let</w:t>
+      </w:r>
+      <w:r>
+        <w:rPr>
+          <w:rFonts w:ascii="Courier New" w:cs="Courier New" w:eastAsia="Courier New" w:hAnsi="Courier New"/>
+          <w:color w:val="f8f8f2"/>
+          <w:sz w:val="28"/>
+          <w:szCs w:val="28"/>
+          <w:rtl w:val="0"/>
+        </w:rPr>
+        <w:t xml:space="preserve"> [</w:t>
+      </w:r>
+      <w:r>
+        <w:rPr>
+          <w:rFonts w:ascii="Courier New" w:cs="Courier New" w:eastAsia="Courier New" w:hAnsi="Courier New"/>
+          <w:color w:val="eff3e2"/>
+          <w:sz w:val="28"/>
+          <w:szCs w:val="28"/>
+          <w:rtl w:val="0"/>
+        </w:rPr>
+        <w:t xml:space="preserve">move</w:t>
+      </w:r>
+      <w:r>
+        <w:rPr>
+          <w:rFonts w:ascii="Courier New" w:cs="Courier New" w:eastAsia="Courier New" w:hAnsi="Courier New"/>
+          <w:color w:val="f8f8f2"/>
+          <w:sz w:val="28"/>
+          <w:szCs w:val="28"/>
+          <w:rtl w:val="0"/>
+        </w:rPr>
+        <w:t xml:space="preserve"> (</w:t>
+      </w:r>
+      <w:r>
+        <w:rPr>
+          <w:rFonts w:ascii="Courier New" w:cs="Courier New" w:eastAsia="Courier New" w:hAnsi="Courier New"/>
+          <w:color w:val="ffa0bd"/>
+          <w:sz w:val="28"/>
+          <w:szCs w:val="28"/>
+          <w:rtl w:val="0"/>
+        </w:rPr>
+        <w:t xml:space="preserve">when</w:t>
+      </w:r>
+      <w:r>
+        <w:rPr>
+          <w:rFonts w:ascii="Courier New" w:cs="Courier New" w:eastAsia="Courier New" w:hAnsi="Courier New"/>
+          <w:color w:val="f8f8f2"/>
+          <w:sz w:val="28"/>
+          <w:szCs w:val="28"/>
+          <w:rtl w:val="0"/>
+        </w:rPr>
+        <w:t xml:space="preserve"> (</w:t>
       </w:r>
       <w:r>
         <w:rPr>
@@ -8909,7 +8732,37 @@
           <w:szCs w:val="28"/>
           <w:rtl w:val="0"/>
         </w:rPr>
-        <w:t xml:space="preserve">process-turn</w:t>
+        <w:t xml:space="preserve">=</w:t>
+      </w:r>
+      <w:r>
+        <w:rPr>
+          <w:rFonts w:ascii="Courier New" w:cs="Courier New" w:eastAsia="Courier New" w:hAnsi="Courier New"/>
+          <w:color w:val="f8f8f2"/>
+          <w:sz w:val="28"/>
+          <w:szCs w:val="28"/>
+          <w:rtl w:val="0"/>
+        </w:rPr>
+        <w:t xml:space="preserve"> (</w:t>
+      </w:r>
+      <w:r>
+        <w:rPr>
+          <w:rFonts w:ascii="Courier New" w:cs="Courier New" w:eastAsia="Courier New" w:hAnsi="Courier New"/>
+          <w:color w:val="de7777"/>
+          <w:sz w:val="28"/>
+          <w:szCs w:val="28"/>
+          <w:rtl w:val="0"/>
+        </w:rPr>
+        <w:t xml:space="preserve">:</w:t>
+      </w:r>
+      <w:r>
+        <w:rPr>
+          <w:rFonts w:ascii="Courier New" w:cs="Courier New" w:eastAsia="Courier New" w:hAnsi="Courier New"/>
+          <w:color w:val="f59b9b"/>
+          <w:sz w:val="28"/>
+          <w:szCs w:val="28"/>
+          <w:rtl w:val="0"/>
+        </w:rPr>
+        <w:t xml:space="preserve">current-player</w:t>
       </w:r>
       <w:r>
         <w:rPr>
@@ -8939,27 +8792,27 @@
           <w:szCs w:val="28"/>
           <w:rtl w:val="0"/>
         </w:rPr>
-        <w:t xml:space="preserve"> </w:t>
-      </w:r>
-      <w:r>
-        <w:rPr>
-          <w:rFonts w:ascii="Courier New" w:cs="Courier New" w:eastAsia="Courier New" w:hAnsi="Courier New"/>
-          <w:color w:val="eff3e2"/>
-          <w:sz w:val="28"/>
-          <w:szCs w:val="28"/>
-          <w:rtl w:val="0"/>
-        </w:rPr>
-        <w:t xml:space="preserve">move</w:t>
-      </w:r>
-      <w:r>
-        <w:rPr>
-          <w:rFonts w:ascii="Courier New" w:cs="Courier New" w:eastAsia="Courier New" w:hAnsi="Courier New"/>
-          <w:color w:val="f8f8f2"/>
-          <w:sz w:val="28"/>
-          <w:szCs w:val="28"/>
-          <w:rtl w:val="0"/>
-        </w:rPr>
-        <w:t xml:space="preserve">)]</w:t>
+        <w:t xml:space="preserve">) </w:t>
+      </w:r>
+      <w:r>
+        <w:rPr>
+          <w:rFonts w:ascii="Courier New" w:cs="Courier New" w:eastAsia="Courier New" w:hAnsi="Courier New"/>
+          <w:color w:val="f5f57d"/>
+          <w:sz w:val="28"/>
+          <w:szCs w:val="28"/>
+          <w:rtl w:val="0"/>
+        </w:rPr>
+        <w:t xml:space="preserve">"X"</w:t>
+      </w:r>
+      <w:r>
+        <w:rPr>
+          <w:rFonts w:ascii="Courier New" w:cs="Courier New" w:eastAsia="Courier New" w:hAnsi="Courier New"/>
+          <w:color w:val="f8f8f2"/>
+          <w:sz w:val="28"/>
+          <w:szCs w:val="28"/>
+          <w:rtl w:val="0"/>
+        </w:rPr>
+        <w:t xml:space="preserve">)</w:t>
       </w:r>
     </w:p>
     <w:p>
@@ -8981,77 +8834,48 @@
           <w:szCs w:val="28"/>
           <w:rtl w:val="0"/>
         </w:rPr>
-        <w:t xml:space="preserve">                    (</w:t>
-      </w:r>
-      <w:r>
-        <w:rPr>
-          <w:rFonts w:ascii="Courier New" w:cs="Courier New" w:eastAsia="Courier New" w:hAnsi="Courier New"/>
-          <w:color w:val="ffa0bd"/>
-          <w:sz w:val="28"/>
-          <w:szCs w:val="28"/>
-          <w:rtl w:val="0"/>
-        </w:rPr>
-        <w:t xml:space="preserve">case</w:t>
-      </w:r>
-      <w:r>
-        <w:rPr>
-          <w:rFonts w:ascii="Courier New" w:cs="Courier New" w:eastAsia="Courier New" w:hAnsi="Courier New"/>
-          <w:color w:val="f8f8f2"/>
-          <w:sz w:val="28"/>
-          <w:szCs w:val="28"/>
-          <w:rtl w:val="0"/>
-        </w:rPr>
-        <w:t xml:space="preserve"> (</w:t>
-      </w:r>
-      <w:r>
-        <w:rPr>
-          <w:rFonts w:ascii="Courier New" w:cs="Courier New" w:eastAsia="Courier New" w:hAnsi="Courier New"/>
-          <w:color w:val="de7777"/>
-          <w:sz w:val="28"/>
-          <w:szCs w:val="28"/>
-          <w:rtl w:val="0"/>
-        </w:rPr>
-        <w:t xml:space="preserve">:</w:t>
-      </w:r>
-      <w:r>
-        <w:rPr>
-          <w:rFonts w:ascii="Courier New" w:cs="Courier New" w:eastAsia="Courier New" w:hAnsi="Courier New"/>
-          <w:color w:val="f59b9b"/>
-          <w:sz w:val="28"/>
-          <w:szCs w:val="28"/>
-          <w:rtl w:val="0"/>
-        </w:rPr>
-        <w:t xml:space="preserve">status</w:t>
-      </w:r>
-      <w:r>
-        <w:rPr>
-          <w:rFonts w:ascii="Courier New" w:cs="Courier New" w:eastAsia="Courier New" w:hAnsi="Courier New"/>
-          <w:color w:val="f8f8f2"/>
-          <w:sz w:val="28"/>
-          <w:szCs w:val="28"/>
-          <w:rtl w:val="0"/>
-        </w:rPr>
-        <w:t xml:space="preserve"> </w:t>
-      </w:r>
-      <w:r>
-        <w:rPr>
-          <w:rFonts w:ascii="Courier New" w:cs="Courier New" w:eastAsia="Courier New" w:hAnsi="Courier New"/>
-          <w:color w:val="eff3e2"/>
-          <w:sz w:val="28"/>
-          <w:szCs w:val="28"/>
-          <w:rtl w:val="0"/>
-        </w:rPr>
-        <w:t xml:space="preserve">turn-result</w:t>
-      </w:r>
-      <w:r>
-        <w:rPr>
-          <w:rFonts w:ascii="Courier New" w:cs="Courier New" w:eastAsia="Courier New" w:hAnsi="Courier New"/>
-          <w:color w:val="f8f8f2"/>
-          <w:sz w:val="28"/>
-          <w:szCs w:val="28"/>
-          <w:rtl w:val="0"/>
-        </w:rPr>
-        <w:t xml:space="preserve">)</w:t>
+        <w:t xml:space="preserve">                               (</w:t>
+      </w:r>
+      <w:r>
+        <w:rPr>
+          <w:rFonts w:ascii="Courier New" w:cs="Courier New" w:eastAsia="Courier New" w:hAnsi="Courier New"/>
+          <w:color w:val="9b6ea8"/>
+          <w:sz w:val="28"/>
+          <w:szCs w:val="28"/>
+          <w:u w:val="single"/>
+          <w:rtl w:val="0"/>
+        </w:rPr>
+        <w:t xml:space="preserve">console</w:t>
+      </w:r>
+      <w:r>
+        <w:rPr>
+          <w:rFonts w:ascii="Courier New" w:cs="Courier New" w:eastAsia="Courier New" w:hAnsi="Courier New"/>
+          <w:color w:val="fcf9ff"/>
+          <w:sz w:val="28"/>
+          <w:szCs w:val="28"/>
+          <w:rtl w:val="0"/>
+        </w:rPr>
+        <w:t xml:space="preserve">/</w:t>
+      </w:r>
+      <w:r>
+        <w:rPr>
+          <w:rFonts w:ascii="Courier New" w:cs="Courier New" w:eastAsia="Courier New" w:hAnsi="Courier New"/>
+          <w:color w:val="5ed778"/>
+          <w:sz w:val="28"/>
+          <w:szCs w:val="28"/>
+          <w:rtl w:val="0"/>
+        </w:rPr>
+        <w:t xml:space="preserve">obtain-player-input</w:t>
+      </w:r>
+      <w:r>
+        <w:rPr>
+          <w:rFonts w:ascii="Courier New" w:cs="Courier New" w:eastAsia="Courier New" w:hAnsi="Courier New"/>
+          <w:color w:val="f8f8f2"/>
+          <w:sz w:val="28"/>
+          <w:szCs w:val="28"/>
+          <w:rtl w:val="0"/>
+        </w:rPr>
+        <w:t xml:space="preserve">))</w:t>
       </w:r>
     </w:p>
     <w:p>
@@ -9060,60 +8884,121 @@
         <w:spacing w:line="320" w:lineRule="auto"/>
         <w:rPr>
           <w:rFonts w:ascii="Courier New" w:cs="Courier New" w:eastAsia="Courier New" w:hAnsi="Courier New"/>
+          <w:color w:val="f8f8f2"/>
+          <w:sz w:val="28"/>
+          <w:szCs w:val="28"/>
+        </w:rPr>
+      </w:pPr>
+      <w:r>
+        <w:rPr>
+          <w:rFonts w:ascii="Courier New" w:cs="Courier New" w:eastAsia="Courier New" w:hAnsi="Courier New"/>
+          <w:color w:val="f8f8f2"/>
+          <w:sz w:val="28"/>
+          <w:szCs w:val="28"/>
+          <w:rtl w:val="0"/>
+        </w:rPr>
+        <w:t xml:space="preserve">                        </w:t>
+      </w:r>
+      <w:r>
+        <w:rPr>
+          <w:rFonts w:ascii="Courier New" w:cs="Courier New" w:eastAsia="Courier New" w:hAnsi="Courier New"/>
+          <w:color w:val="eff3e2"/>
+          <w:sz w:val="28"/>
+          <w:szCs w:val="28"/>
+          <w:rtl w:val="0"/>
+        </w:rPr>
+        <w:t xml:space="preserve">turn-result</w:t>
+      </w:r>
+      <w:r>
+        <w:rPr>
+          <w:rFonts w:ascii="Courier New" w:cs="Courier New" w:eastAsia="Courier New" w:hAnsi="Courier New"/>
+          <w:color w:val="f8f8f2"/>
+          <w:sz w:val="28"/>
+          <w:szCs w:val="28"/>
+          <w:rtl w:val="0"/>
+        </w:rPr>
+        <w:t xml:space="preserve"> (</w:t>
+      </w:r>
+      <w:r>
+        <w:rPr>
+          <w:rFonts w:ascii="Courier New" w:cs="Courier New" w:eastAsia="Courier New" w:hAnsi="Courier New"/>
+          <w:color w:val="9b6ea8"/>
+          <w:sz w:val="28"/>
+          <w:szCs w:val="28"/>
+          <w:u w:val="single"/>
+          <w:rtl w:val="0"/>
+        </w:rPr>
+        <w:t xml:space="preserve">ai</w:t>
+      </w:r>
+      <w:r>
+        <w:rPr>
+          <w:rFonts w:ascii="Courier New" w:cs="Courier New" w:eastAsia="Courier New" w:hAnsi="Courier New"/>
+          <w:color w:val="fcf9ff"/>
+          <w:sz w:val="28"/>
+          <w:szCs w:val="28"/>
+          <w:rtl w:val="0"/>
+        </w:rPr>
+        <w:t xml:space="preserve">/</w:t>
+      </w:r>
+      <w:r>
+        <w:rPr>
+          <w:rFonts w:ascii="Courier New" w:cs="Courier New" w:eastAsia="Courier New" w:hAnsi="Courier New"/>
           <w:color w:val="5ed778"/>
           <w:sz w:val="28"/>
           <w:szCs w:val="28"/>
-        </w:rPr>
-      </w:pPr>
-      <w:r>
-        <w:rPr>
-          <w:rFonts w:ascii="Courier New" w:cs="Courier New" w:eastAsia="Courier New" w:hAnsi="Courier New"/>
-          <w:color w:val="f8f8f2"/>
-          <w:sz w:val="28"/>
-          <w:szCs w:val="28"/>
-          <w:rtl w:val="0"/>
-        </w:rPr>
-        <w:t xml:space="preserve">                      </w:t>
-      </w:r>
-      <w:r>
-        <w:rPr>
-          <w:rFonts w:ascii="Courier New" w:cs="Courier New" w:eastAsia="Courier New" w:hAnsi="Courier New"/>
-          <w:color w:val="de7777"/>
-          <w:sz w:val="28"/>
-          <w:szCs w:val="28"/>
-          <w:rtl w:val="0"/>
-        </w:rPr>
-        <w:t xml:space="preserve">:</w:t>
-      </w:r>
-      <w:r>
-        <w:rPr>
-          <w:rFonts w:ascii="Courier New" w:cs="Courier New" w:eastAsia="Courier New" w:hAnsi="Courier New"/>
-          <w:color w:val="f59b9b"/>
-          <w:sz w:val="28"/>
-          <w:szCs w:val="28"/>
-          <w:rtl w:val="0"/>
-        </w:rPr>
-        <w:t xml:space="preserve">invalid</w:t>
-      </w:r>
-      <w:r>
-        <w:rPr>
-          <w:rFonts w:ascii="Courier New" w:cs="Courier New" w:eastAsia="Courier New" w:hAnsi="Courier New"/>
-          <w:color w:val="f8f8f2"/>
-          <w:sz w:val="28"/>
-          <w:szCs w:val="28"/>
-          <w:rtl w:val="0"/>
-        </w:rPr>
-        <w:t xml:space="preserve"> (</w:t>
-      </w:r>
-      <w:r>
-        <w:rPr>
-          <w:rFonts w:ascii="Courier New" w:cs="Courier New" w:eastAsia="Courier New" w:hAnsi="Courier New"/>
-          <w:color w:val="5ed778"/>
-          <w:sz w:val="28"/>
-          <w:szCs w:val="28"/>
-          <w:rtl w:val="0"/>
-        </w:rPr>
-        <w:t xml:space="preserve">do</w:t>
+          <w:rtl w:val="0"/>
+        </w:rPr>
+        <w:t xml:space="preserve">process-turn</w:t>
+      </w:r>
+      <w:r>
+        <w:rPr>
+          <w:rFonts w:ascii="Courier New" w:cs="Courier New" w:eastAsia="Courier New" w:hAnsi="Courier New"/>
+          <w:color w:val="f8f8f2"/>
+          <w:sz w:val="28"/>
+          <w:szCs w:val="28"/>
+          <w:rtl w:val="0"/>
+        </w:rPr>
+        <w:t xml:space="preserve"> </w:t>
+      </w:r>
+      <w:r>
+        <w:rPr>
+          <w:rFonts w:ascii="Courier New" w:cs="Courier New" w:eastAsia="Courier New" w:hAnsi="Courier New"/>
+          <w:color w:val="eff3e2"/>
+          <w:sz w:val="28"/>
+          <w:szCs w:val="28"/>
+          <w:rtl w:val="0"/>
+        </w:rPr>
+        <w:t xml:space="preserve">current-state</w:t>
+      </w:r>
+      <w:r>
+        <w:rPr>
+          <w:rFonts w:ascii="Courier New" w:cs="Courier New" w:eastAsia="Courier New" w:hAnsi="Courier New"/>
+          <w:color w:val="f8f8f2"/>
+          <w:sz w:val="28"/>
+          <w:szCs w:val="28"/>
+          <w:rtl w:val="0"/>
+        </w:rPr>
+        <w:t xml:space="preserve"> </w:t>
+      </w:r>
+      <w:r>
+        <w:rPr>
+          <w:rFonts w:ascii="Courier New" w:cs="Courier New" w:eastAsia="Courier New" w:hAnsi="Courier New"/>
+          <w:color w:val="eff3e2"/>
+          <w:sz w:val="28"/>
+          <w:szCs w:val="28"/>
+          <w:rtl w:val="0"/>
+        </w:rPr>
+        <w:t xml:space="preserve">move</w:t>
+      </w:r>
+      <w:r>
+        <w:rPr>
+          <w:rFonts w:ascii="Courier New" w:cs="Courier New" w:eastAsia="Courier New" w:hAnsi="Courier New"/>
+          <w:color w:val="f8f8f2"/>
+          <w:sz w:val="28"/>
+          <w:szCs w:val="28"/>
+          <w:rtl w:val="0"/>
+        </w:rPr>
+        <w:t xml:space="preserve">)]</w:t>
       </w:r>
     </w:p>
     <w:p>
@@ -9135,37 +9020,67 @@
           <w:szCs w:val="28"/>
           <w:rtl w:val="0"/>
         </w:rPr>
-        <w:t xml:space="preserve">                                 (</w:t>
-      </w:r>
-      <w:r>
-        <w:rPr>
-          <w:rFonts w:ascii="Courier New" w:cs="Courier New" w:eastAsia="Courier New" w:hAnsi="Courier New"/>
-          <w:color w:val="5ed778"/>
-          <w:sz w:val="28"/>
-          <w:szCs w:val="28"/>
-          <w:rtl w:val="0"/>
-        </w:rPr>
-        <w:t xml:space="preserve">println</w:t>
-      </w:r>
-      <w:r>
-        <w:rPr>
-          <w:rFonts w:ascii="Courier New" w:cs="Courier New" w:eastAsia="Courier New" w:hAnsi="Courier New"/>
-          <w:color w:val="f8f8f2"/>
-          <w:sz w:val="28"/>
-          <w:szCs w:val="28"/>
-          <w:rtl w:val="0"/>
-        </w:rPr>
-        <w:t xml:space="preserve"> </w:t>
-      </w:r>
-      <w:r>
-        <w:rPr>
-          <w:rFonts w:ascii="Courier New" w:cs="Courier New" w:eastAsia="Courier New" w:hAnsi="Courier New"/>
-          <w:color w:val="f5f57d"/>
-          <w:sz w:val="28"/>
-          <w:szCs w:val="28"/>
-          <w:rtl w:val="0"/>
-        </w:rPr>
-        <w:t xml:space="preserve">"Invalid move! Spot already taken."</w:t>
+        <w:t xml:space="preserve">                    (</w:t>
+      </w:r>
+      <w:r>
+        <w:rPr>
+          <w:rFonts w:ascii="Courier New" w:cs="Courier New" w:eastAsia="Courier New" w:hAnsi="Courier New"/>
+          <w:color w:val="ffa0bd"/>
+          <w:sz w:val="28"/>
+          <w:szCs w:val="28"/>
+          <w:rtl w:val="0"/>
+        </w:rPr>
+        <w:t xml:space="preserve">case</w:t>
+      </w:r>
+      <w:r>
+        <w:rPr>
+          <w:rFonts w:ascii="Courier New" w:cs="Courier New" w:eastAsia="Courier New" w:hAnsi="Courier New"/>
+          <w:color w:val="f8f8f2"/>
+          <w:sz w:val="28"/>
+          <w:szCs w:val="28"/>
+          <w:rtl w:val="0"/>
+        </w:rPr>
+        <w:t xml:space="preserve"> (</w:t>
+      </w:r>
+      <w:r>
+        <w:rPr>
+          <w:rFonts w:ascii="Courier New" w:cs="Courier New" w:eastAsia="Courier New" w:hAnsi="Courier New"/>
+          <w:color w:val="de7777"/>
+          <w:sz w:val="28"/>
+          <w:szCs w:val="28"/>
+          <w:rtl w:val="0"/>
+        </w:rPr>
+        <w:t xml:space="preserve">:</w:t>
+      </w:r>
+      <w:r>
+        <w:rPr>
+          <w:rFonts w:ascii="Courier New" w:cs="Courier New" w:eastAsia="Courier New" w:hAnsi="Courier New"/>
+          <w:color w:val="f59b9b"/>
+          <w:sz w:val="28"/>
+          <w:szCs w:val="28"/>
+          <w:rtl w:val="0"/>
+        </w:rPr>
+        <w:t xml:space="preserve">status</w:t>
+      </w:r>
+      <w:r>
+        <w:rPr>
+          <w:rFonts w:ascii="Courier New" w:cs="Courier New" w:eastAsia="Courier New" w:hAnsi="Courier New"/>
+          <w:color w:val="f8f8f2"/>
+          <w:sz w:val="28"/>
+          <w:szCs w:val="28"/>
+          <w:rtl w:val="0"/>
+        </w:rPr>
+        <w:t xml:space="preserve"> </w:t>
+      </w:r>
+      <w:r>
+        <w:rPr>
+          <w:rFonts w:ascii="Courier New" w:cs="Courier New" w:eastAsia="Courier New" w:hAnsi="Courier New"/>
+          <w:color w:val="eff3e2"/>
+          <w:sz w:val="28"/>
+          <w:szCs w:val="28"/>
+          <w:rtl w:val="0"/>
+        </w:rPr>
+        <w:t xml:space="preserve">turn-result</w:t>
       </w:r>
       <w:r>
         <w:rPr>
@@ -9184,60 +9099,60 @@
         <w:spacing w:line="320" w:lineRule="auto"/>
         <w:rPr>
           <w:rFonts w:ascii="Courier New" w:cs="Courier New" w:eastAsia="Courier New" w:hAnsi="Courier New"/>
-          <w:color w:val="f8f8f2"/>
-          <w:sz w:val="28"/>
-          <w:szCs w:val="28"/>
-        </w:rPr>
-      </w:pPr>
-      <w:r>
-        <w:rPr>
-          <w:rFonts w:ascii="Courier New" w:cs="Courier New" w:eastAsia="Courier New" w:hAnsi="Courier New"/>
-          <w:color w:val="f8f8f2"/>
-          <w:sz w:val="28"/>
-          <w:szCs w:val="28"/>
-          <w:rtl w:val="0"/>
-        </w:rPr>
-        <w:t xml:space="preserve">                                 (</w:t>
-      </w:r>
-      <w:r>
-        <w:rPr>
-          <w:rFonts w:ascii="Courier New" w:cs="Courier New" w:eastAsia="Courier New" w:hAnsi="Courier New"/>
           <w:color w:val="5ed778"/>
           <w:sz w:val="28"/>
           <w:szCs w:val="28"/>
-          <w:rtl w:val="0"/>
-        </w:rPr>
-        <w:t xml:space="preserve">recur</w:t>
-      </w:r>
-      <w:r>
-        <w:rPr>
-          <w:rFonts w:ascii="Courier New" w:cs="Courier New" w:eastAsia="Courier New" w:hAnsi="Courier New"/>
-          <w:color w:val="f8f8f2"/>
-          <w:sz w:val="28"/>
-          <w:szCs w:val="28"/>
-          <w:rtl w:val="0"/>
-        </w:rPr>
-        <w:t xml:space="preserve"> </w:t>
-      </w:r>
-      <w:r>
-        <w:rPr>
-          <w:rFonts w:ascii="Courier New" w:cs="Courier New" w:eastAsia="Courier New" w:hAnsi="Courier New"/>
-          <w:color w:val="eff3e2"/>
-          <w:sz w:val="28"/>
-          <w:szCs w:val="28"/>
-          <w:rtl w:val="0"/>
-        </w:rPr>
-        <w:t xml:space="preserve">current-state</w:t>
-      </w:r>
-      <w:r>
-        <w:rPr>
-          <w:rFonts w:ascii="Courier New" w:cs="Courier New" w:eastAsia="Courier New" w:hAnsi="Courier New"/>
-          <w:color w:val="f8f8f2"/>
-          <w:sz w:val="28"/>
-          <w:szCs w:val="28"/>
-          <w:rtl w:val="0"/>
-        </w:rPr>
-        <w:t xml:space="preserve">))</w:t>
+        </w:rPr>
+      </w:pPr>
+      <w:r>
+        <w:rPr>
+          <w:rFonts w:ascii="Courier New" w:cs="Courier New" w:eastAsia="Courier New" w:hAnsi="Courier New"/>
+          <w:color w:val="f8f8f2"/>
+          <w:sz w:val="28"/>
+          <w:szCs w:val="28"/>
+          <w:rtl w:val="0"/>
+        </w:rPr>
+        <w:t xml:space="preserve">                      </w:t>
+      </w:r>
+      <w:r>
+        <w:rPr>
+          <w:rFonts w:ascii="Courier New" w:cs="Courier New" w:eastAsia="Courier New" w:hAnsi="Courier New"/>
+          <w:color w:val="de7777"/>
+          <w:sz w:val="28"/>
+          <w:szCs w:val="28"/>
+          <w:rtl w:val="0"/>
+        </w:rPr>
+        <w:t xml:space="preserve">:</w:t>
+      </w:r>
+      <w:r>
+        <w:rPr>
+          <w:rFonts w:ascii="Courier New" w:cs="Courier New" w:eastAsia="Courier New" w:hAnsi="Courier New"/>
+          <w:color w:val="f59b9b"/>
+          <w:sz w:val="28"/>
+          <w:szCs w:val="28"/>
+          <w:rtl w:val="0"/>
+        </w:rPr>
+        <w:t xml:space="preserve">invalid</w:t>
+      </w:r>
+      <w:r>
+        <w:rPr>
+          <w:rFonts w:ascii="Courier New" w:cs="Courier New" w:eastAsia="Courier New" w:hAnsi="Courier New"/>
+          <w:color w:val="f8f8f2"/>
+          <w:sz w:val="28"/>
+          <w:szCs w:val="28"/>
+          <w:rtl w:val="0"/>
+        </w:rPr>
+        <w:t xml:space="preserve"> (</w:t>
+      </w:r>
+      <w:r>
+        <w:rPr>
+          <w:rFonts w:ascii="Courier New" w:cs="Courier New" w:eastAsia="Courier New" w:hAnsi="Courier New"/>
+          <w:color w:val="5ed778"/>
+          <w:sz w:val="28"/>
+          <w:szCs w:val="28"/>
+          <w:rtl w:val="0"/>
+        </w:rPr>
+        <w:t xml:space="preserve">do</w:t>
       </w:r>
     </w:p>
     <w:p>
@@ -9259,37 +9174,7 @@
           <w:szCs w:val="28"/>
           <w:rtl w:val="0"/>
         </w:rPr>
-        <w:t xml:space="preserve">                      </w:t>
-      </w:r>
-      <w:r>
-        <w:rPr>
-          <w:rFonts w:ascii="Courier New" w:cs="Courier New" w:eastAsia="Courier New" w:hAnsi="Courier New"/>
-          <w:color w:val="de7777"/>
-          <w:sz w:val="28"/>
-          <w:szCs w:val="28"/>
-          <w:rtl w:val="0"/>
-        </w:rPr>
-        <w:t xml:space="preserve">:</w:t>
-      </w:r>
-      <w:r>
-        <w:rPr>
-          <w:rFonts w:ascii="Courier New" w:cs="Courier New" w:eastAsia="Courier New" w:hAnsi="Courier New"/>
-          <w:color w:val="f59b9b"/>
-          <w:sz w:val="28"/>
-          <w:szCs w:val="28"/>
-          <w:rtl w:val="0"/>
-        </w:rPr>
-        <w:t xml:space="preserve">continue</w:t>
-      </w:r>
-      <w:r>
-        <w:rPr>
-          <w:rFonts w:ascii="Courier New" w:cs="Courier New" w:eastAsia="Courier New" w:hAnsi="Courier New"/>
-          <w:color w:val="f8f8f2"/>
-          <w:sz w:val="28"/>
-          <w:szCs w:val="28"/>
-          <w:rtl w:val="0"/>
-        </w:rPr>
-        <w:t xml:space="preserve"> (</w:t>
+        <w:t xml:space="preserve">                                 (</w:t>
       </w:r>
       <w:r>
         <w:rPr>
@@ -9299,67 +9184,37 @@
           <w:szCs w:val="28"/>
           <w:rtl w:val="0"/>
         </w:rPr>
-        <w:t xml:space="preserve">recur</w:t>
-      </w:r>
-      <w:r>
-        <w:rPr>
-          <w:rFonts w:ascii="Courier New" w:cs="Courier New" w:eastAsia="Courier New" w:hAnsi="Courier New"/>
-          <w:color w:val="f8f8f2"/>
-          <w:sz w:val="28"/>
-          <w:szCs w:val="28"/>
-          <w:rtl w:val="0"/>
-        </w:rPr>
-        <w:t xml:space="preserve"> (</w:t>
-      </w:r>
-      <w:r>
-        <w:rPr>
-          <w:rFonts w:ascii="Courier New" w:cs="Courier New" w:eastAsia="Courier New" w:hAnsi="Courier New"/>
-          <w:color w:val="de7777"/>
-          <w:sz w:val="28"/>
-          <w:szCs w:val="28"/>
-          <w:rtl w:val="0"/>
-        </w:rPr>
-        <w:t xml:space="preserve">:</w:t>
-      </w:r>
-      <w:r>
-        <w:rPr>
-          <w:rFonts w:ascii="Courier New" w:cs="Courier New" w:eastAsia="Courier New" w:hAnsi="Courier New"/>
-          <w:color w:val="f59b9b"/>
-          <w:sz w:val="28"/>
-          <w:szCs w:val="28"/>
-          <w:rtl w:val="0"/>
-        </w:rPr>
-        <w:t xml:space="preserve">state</w:t>
-      </w:r>
-      <w:r>
-        <w:rPr>
-          <w:rFonts w:ascii="Courier New" w:cs="Courier New" w:eastAsia="Courier New" w:hAnsi="Courier New"/>
-          <w:color w:val="f8f8f2"/>
-          <w:sz w:val="28"/>
-          <w:szCs w:val="28"/>
-          <w:rtl w:val="0"/>
-        </w:rPr>
-        <w:t xml:space="preserve"> </w:t>
-      </w:r>
-      <w:r>
-        <w:rPr>
-          <w:rFonts w:ascii="Courier New" w:cs="Courier New" w:eastAsia="Courier New" w:hAnsi="Courier New"/>
-          <w:color w:val="eff3e2"/>
-          <w:sz w:val="28"/>
-          <w:szCs w:val="28"/>
-          <w:rtl w:val="0"/>
-        </w:rPr>
-        <w:t xml:space="preserve">turn-result</w:t>
-      </w:r>
-      <w:r>
-        <w:rPr>
-          <w:rFonts w:ascii="Courier New" w:cs="Courier New" w:eastAsia="Courier New" w:hAnsi="Courier New"/>
-          <w:color w:val="f8f8f2"/>
-          <w:sz w:val="28"/>
-          <w:szCs w:val="28"/>
-          <w:rtl w:val="0"/>
-        </w:rPr>
-        <w:t xml:space="preserve">))))))))</w:t>
+        <w:t xml:space="preserve">println</w:t>
+      </w:r>
+      <w:r>
+        <w:rPr>
+          <w:rFonts w:ascii="Courier New" w:cs="Courier New" w:eastAsia="Courier New" w:hAnsi="Courier New"/>
+          <w:color w:val="f8f8f2"/>
+          <w:sz w:val="28"/>
+          <w:szCs w:val="28"/>
+          <w:rtl w:val="0"/>
+        </w:rPr>
+        <w:t xml:space="preserve"> </w:t>
+      </w:r>
+      <w:r>
+        <w:rPr>
+          <w:rFonts w:ascii="Courier New" w:cs="Courier New" w:eastAsia="Courier New" w:hAnsi="Courier New"/>
+          <w:color w:val="f5f57d"/>
+          <w:sz w:val="28"/>
+          <w:szCs w:val="28"/>
+          <w:rtl w:val="0"/>
+        </w:rPr>
+        <w:t xml:space="preserve">"Invalid move! Spot already taken."</w:t>
+      </w:r>
+      <w:r>
+        <w:rPr>
+          <w:rFonts w:ascii="Courier New" w:cs="Courier New" w:eastAsia="Courier New" w:hAnsi="Courier New"/>
+          <w:color w:val="f8f8f2"/>
+          <w:sz w:val="28"/>
+          <w:szCs w:val="28"/>
+          <w:rtl w:val="0"/>
+        </w:rPr>
+        <w:t xml:space="preserve">)</w:t>
       </w:r>
     </w:p>
     <w:p>
@@ -9375,8 +9230,1722 @@
       </w:pPr>
       <w:r>
         <w:rPr>
-          <w:rtl w:val="0"/>
-        </w:rPr>
+          <w:rFonts w:ascii="Courier New" w:cs="Courier New" w:eastAsia="Courier New" w:hAnsi="Courier New"/>
+          <w:color w:val="f8f8f2"/>
+          <w:sz w:val="28"/>
+          <w:szCs w:val="28"/>
+          <w:rtl w:val="0"/>
+        </w:rPr>
+        <w:t xml:space="preserve">                                 (</w:t>
+      </w:r>
+      <w:r>
+        <w:rPr>
+          <w:rFonts w:ascii="Courier New" w:cs="Courier New" w:eastAsia="Courier New" w:hAnsi="Courier New"/>
+          <w:color w:val="5ed778"/>
+          <w:sz w:val="28"/>
+          <w:szCs w:val="28"/>
+          <w:rtl w:val="0"/>
+        </w:rPr>
+        <w:t xml:space="preserve">recur</w:t>
+      </w:r>
+      <w:r>
+        <w:rPr>
+          <w:rFonts w:ascii="Courier New" w:cs="Courier New" w:eastAsia="Courier New" w:hAnsi="Courier New"/>
+          <w:color w:val="f8f8f2"/>
+          <w:sz w:val="28"/>
+          <w:szCs w:val="28"/>
+          <w:rtl w:val="0"/>
+        </w:rPr>
+        <w:t xml:space="preserve"> </w:t>
+      </w:r>
+      <w:r>
+        <w:rPr>
+          <w:rFonts w:ascii="Courier New" w:cs="Courier New" w:eastAsia="Courier New" w:hAnsi="Courier New"/>
+          <w:color w:val="eff3e2"/>
+          <w:sz w:val="28"/>
+          <w:szCs w:val="28"/>
+          <w:rtl w:val="0"/>
+        </w:rPr>
+        <w:t xml:space="preserve">current-state</w:t>
+      </w:r>
+      <w:r>
+        <w:rPr>
+          <w:rFonts w:ascii="Courier New" w:cs="Courier New" w:eastAsia="Courier New" w:hAnsi="Courier New"/>
+          <w:color w:val="f8f8f2"/>
+          <w:sz w:val="28"/>
+          <w:szCs w:val="28"/>
+          <w:rtl w:val="0"/>
+        </w:rPr>
+        <w:t xml:space="preserve">))</w:t>
+      </w:r>
+    </w:p>
+    <w:p>
+      <w:pPr>
+        <w:shd w:fill="373732" w:val="clear"/>
+        <w:spacing w:line="320" w:lineRule="auto"/>
+        <w:rPr>
+          <w:rFonts w:ascii="Courier New" w:cs="Courier New" w:eastAsia="Courier New" w:hAnsi="Courier New"/>
+          <w:color w:val="f8f8f2"/>
+          <w:sz w:val="28"/>
+          <w:szCs w:val="28"/>
+        </w:rPr>
+      </w:pPr>
+      <w:r>
+        <w:rPr>
+          <w:rFonts w:ascii="Courier New" w:cs="Courier New" w:eastAsia="Courier New" w:hAnsi="Courier New"/>
+          <w:color w:val="f8f8f2"/>
+          <w:sz w:val="28"/>
+          <w:szCs w:val="28"/>
+          <w:rtl w:val="0"/>
+        </w:rPr>
+        <w:t xml:space="preserve">                      </w:t>
+      </w:r>
+      <w:r>
+        <w:rPr>
+          <w:rFonts w:ascii="Courier New" w:cs="Courier New" w:eastAsia="Courier New" w:hAnsi="Courier New"/>
+          <w:color w:val="de7777"/>
+          <w:sz w:val="28"/>
+          <w:szCs w:val="28"/>
+          <w:rtl w:val="0"/>
+        </w:rPr>
+        <w:t xml:space="preserve">:</w:t>
+      </w:r>
+      <w:r>
+        <w:rPr>
+          <w:rFonts w:ascii="Courier New" w:cs="Courier New" w:eastAsia="Courier New" w:hAnsi="Courier New"/>
+          <w:color w:val="f59b9b"/>
+          <w:sz w:val="28"/>
+          <w:szCs w:val="28"/>
+          <w:rtl w:val="0"/>
+        </w:rPr>
+        <w:t xml:space="preserve">continue</w:t>
+      </w:r>
+      <w:r>
+        <w:rPr>
+          <w:rFonts w:ascii="Courier New" w:cs="Courier New" w:eastAsia="Courier New" w:hAnsi="Courier New"/>
+          <w:color w:val="f8f8f2"/>
+          <w:sz w:val="28"/>
+          <w:szCs w:val="28"/>
+          <w:rtl w:val="0"/>
+        </w:rPr>
+        <w:t xml:space="preserve"> (</w:t>
+      </w:r>
+      <w:r>
+        <w:rPr>
+          <w:rFonts w:ascii="Courier New" w:cs="Courier New" w:eastAsia="Courier New" w:hAnsi="Courier New"/>
+          <w:color w:val="5ed778"/>
+          <w:sz w:val="28"/>
+          <w:szCs w:val="28"/>
+          <w:rtl w:val="0"/>
+        </w:rPr>
+        <w:t xml:space="preserve">recur</w:t>
+      </w:r>
+      <w:r>
+        <w:rPr>
+          <w:rFonts w:ascii="Courier New" w:cs="Courier New" w:eastAsia="Courier New" w:hAnsi="Courier New"/>
+          <w:color w:val="f8f8f2"/>
+          <w:sz w:val="28"/>
+          <w:szCs w:val="28"/>
+          <w:rtl w:val="0"/>
+        </w:rPr>
+        <w:t xml:space="preserve"> (</w:t>
+      </w:r>
+      <w:r>
+        <w:rPr>
+          <w:rFonts w:ascii="Courier New" w:cs="Courier New" w:eastAsia="Courier New" w:hAnsi="Courier New"/>
+          <w:color w:val="de7777"/>
+          <w:sz w:val="28"/>
+          <w:szCs w:val="28"/>
+          <w:rtl w:val="0"/>
+        </w:rPr>
+        <w:t xml:space="preserve">:</w:t>
+      </w:r>
+      <w:r>
+        <w:rPr>
+          <w:rFonts w:ascii="Courier New" w:cs="Courier New" w:eastAsia="Courier New" w:hAnsi="Courier New"/>
+          <w:color w:val="f59b9b"/>
+          <w:sz w:val="28"/>
+          <w:szCs w:val="28"/>
+          <w:rtl w:val="0"/>
+        </w:rPr>
+        <w:t xml:space="preserve">state</w:t>
+      </w:r>
+      <w:r>
+        <w:rPr>
+          <w:rFonts w:ascii="Courier New" w:cs="Courier New" w:eastAsia="Courier New" w:hAnsi="Courier New"/>
+          <w:color w:val="f8f8f2"/>
+          <w:sz w:val="28"/>
+          <w:szCs w:val="28"/>
+          <w:rtl w:val="0"/>
+        </w:rPr>
+        <w:t xml:space="preserve"> </w:t>
+      </w:r>
+      <w:r>
+        <w:rPr>
+          <w:rFonts w:ascii="Courier New" w:cs="Courier New" w:eastAsia="Courier New" w:hAnsi="Courier New"/>
+          <w:color w:val="eff3e2"/>
+          <w:sz w:val="28"/>
+          <w:szCs w:val="28"/>
+          <w:rtl w:val="0"/>
+        </w:rPr>
+        <w:t xml:space="preserve">turn-result</w:t>
+      </w:r>
+      <w:r>
+        <w:rPr>
+          <w:rFonts w:ascii="Courier New" w:cs="Courier New" w:eastAsia="Courier New" w:hAnsi="Courier New"/>
+          <w:color w:val="f8f8f2"/>
+          <w:sz w:val="28"/>
+          <w:szCs w:val="28"/>
+          <w:rtl w:val="0"/>
+        </w:rPr>
+        <w:t xml:space="preserve">))))))))</w:t>
+      </w:r>
+    </w:p>
+    <w:p>
+      <w:pPr>
+        <w:shd w:fill="373732" w:val="clear"/>
+        <w:spacing w:line="320" w:lineRule="auto"/>
+        <w:rPr>
+          <w:rFonts w:ascii="Courier New" w:cs="Courier New" w:eastAsia="Courier New" w:hAnsi="Courier New"/>
+          <w:color w:val="f8f8f2"/>
+          <w:sz w:val="28"/>
+          <w:szCs w:val="28"/>
+        </w:rPr>
+      </w:pPr>
+      <w:r>
+        <w:rPr>
+          <w:rtl w:val="0"/>
+        </w:rPr>
+      </w:r>
+    </w:p>
+    <w:p>
+      <w:pPr>
+        <w:rPr/>
+      </w:pPr>
+      <w:r>
+        <w:rPr>
+          <w:rtl w:val="0"/>
+        </w:rPr>
+      </w:r>
+    </w:p>
+    <w:p>
+      <w:pPr>
+        <w:rPr>
+          <w:rFonts w:ascii="Courier New" w:cs="Courier New" w:eastAsia="Courier New" w:hAnsi="Courier New"/>
+          <w:color w:val="f8f8f2"/>
+          <w:sz w:val="25"/>
+          <w:szCs w:val="25"/>
+        </w:rPr>
+      </w:pPr>
+      <w:r>
+        <w:rPr>
+          <w:sz w:val="24"/>
+          <w:szCs w:val="24"/>
+          <w:rtl w:val="0"/>
+        </w:rPr>
+        <w:t xml:space="preserve">Current Implementation: I noticed that I had some repeated code evaluating the legality of moves, and I wanted to pull that out of the play game function. This is now taken care of in the obtain-player-input function. It makes this function even cleaner and more focused on just serving as a switch for the game state..</w:t>
+      </w:r>
+      <w:r>
+        <w:rPr>
+          <w:rtl w:val="0"/>
+        </w:rPr>
+      </w:r>
+    </w:p>
+    <w:p>
+      <w:pPr>
+        <w:shd w:fill="373732" w:val="clear"/>
+        <w:spacing w:line="316.8" w:lineRule="auto"/>
+        <w:rPr>
+          <w:rFonts w:ascii="Courier New" w:cs="Courier New" w:eastAsia="Courier New" w:hAnsi="Courier New"/>
+          <w:color w:val="f5f57d"/>
+          <w:sz w:val="31"/>
+          <w:szCs w:val="31"/>
+        </w:rPr>
+      </w:pPr>
+      <w:r>
+        <w:rPr>
+          <w:rFonts w:ascii="Courier New" w:cs="Courier New" w:eastAsia="Courier New" w:hAnsi="Courier New"/>
+          <w:color w:val="f8f8f2"/>
+          <w:sz w:val="31"/>
+          <w:szCs w:val="31"/>
+          <w:rtl w:val="0"/>
+        </w:rPr>
+        <w:t xml:space="preserve">(</w:t>
+      </w:r>
+      <w:r>
+        <w:rPr>
+          <w:rFonts w:ascii="Courier New" w:cs="Courier New" w:eastAsia="Courier New" w:hAnsi="Courier New"/>
+          <w:color w:val="ffa0bd"/>
+          <w:sz w:val="31"/>
+          <w:szCs w:val="31"/>
+          <w:rtl w:val="0"/>
+        </w:rPr>
+        <w:t xml:space="preserve">defn</w:t>
+      </w:r>
+      <w:r>
+        <w:rPr>
+          <w:rFonts w:ascii="Courier New" w:cs="Courier New" w:eastAsia="Courier New" w:hAnsi="Courier New"/>
+          <w:color w:val="f8f8f2"/>
+          <w:sz w:val="31"/>
+          <w:szCs w:val="31"/>
+          <w:rtl w:val="0"/>
+        </w:rPr>
+        <w:t xml:space="preserve"> </w:t>
+      </w:r>
+      <w:r>
+        <w:rPr>
+          <w:rFonts w:ascii="Courier New" w:cs="Courier New" w:eastAsia="Courier New" w:hAnsi="Courier New"/>
+          <w:color w:val="5ed778"/>
+          <w:sz w:val="31"/>
+          <w:szCs w:val="31"/>
+          <w:rtl w:val="0"/>
+        </w:rPr>
+        <w:t xml:space="preserve">play-game</w:t>
+      </w:r>
+      <w:r>
+        <w:rPr>
+          <w:rtl w:val="0"/>
+        </w:rPr>
+      </w:r>
+    </w:p>
+    <w:p>
+      <w:pPr>
+        <w:shd w:fill="373732" w:val="clear"/>
+        <w:spacing w:line="316.8" w:lineRule="auto"/>
+        <w:rPr>
+          <w:rFonts w:ascii="Courier New" w:cs="Courier New" w:eastAsia="Courier New" w:hAnsi="Courier New"/>
+          <w:color w:val="f8f8f2"/>
+          <w:sz w:val="31"/>
+          <w:szCs w:val="31"/>
+        </w:rPr>
+      </w:pPr>
+      <w:r>
+        <w:rPr>
+          <w:rFonts w:ascii="Courier New" w:cs="Courier New" w:eastAsia="Courier New" w:hAnsi="Courier New"/>
+          <w:color w:val="f8f8f2"/>
+          <w:sz w:val="31"/>
+          <w:szCs w:val="31"/>
+          <w:rtl w:val="0"/>
+        </w:rPr>
+        <w:t xml:space="preserve">  [</w:t>
+      </w:r>
+      <w:r>
+        <w:rPr>
+          <w:rFonts w:ascii="Courier New" w:cs="Courier New" w:eastAsia="Courier New" w:hAnsi="Courier New"/>
+          <w:color w:val="eff3e2"/>
+          <w:sz w:val="31"/>
+          <w:szCs w:val="31"/>
+          <w:rtl w:val="0"/>
+        </w:rPr>
+        <w:t xml:space="preserve">player-name</w:t>
+      </w:r>
+      <w:r>
+        <w:rPr>
+          <w:rFonts w:ascii="Courier New" w:cs="Courier New" w:eastAsia="Courier New" w:hAnsi="Courier New"/>
+          <w:color w:val="f8f8f2"/>
+          <w:sz w:val="31"/>
+          <w:szCs w:val="31"/>
+          <w:rtl w:val="0"/>
+        </w:rPr>
+        <w:t xml:space="preserve">]</w:t>
+      </w:r>
+    </w:p>
+    <w:p>
+      <w:pPr>
+        <w:shd w:fill="373732" w:val="clear"/>
+        <w:spacing w:line="316.8" w:lineRule="auto"/>
+        <w:rPr>
+          <w:rFonts w:ascii="Courier New" w:cs="Courier New" w:eastAsia="Courier New" w:hAnsi="Courier New"/>
+          <w:color w:val="f8f8f2"/>
+          <w:sz w:val="31"/>
+          <w:szCs w:val="31"/>
+        </w:rPr>
+      </w:pPr>
+      <w:r>
+        <w:rPr>
+          <w:rFonts w:ascii="Courier New" w:cs="Courier New" w:eastAsia="Courier New" w:hAnsi="Courier New"/>
+          <w:color w:val="f8f8f2"/>
+          <w:sz w:val="31"/>
+          <w:szCs w:val="31"/>
+          <w:rtl w:val="0"/>
+        </w:rPr>
+        <w:t xml:space="preserve">  (</w:t>
+      </w:r>
+      <w:r>
+        <w:rPr>
+          <w:rFonts w:ascii="Courier New" w:cs="Courier New" w:eastAsia="Courier New" w:hAnsi="Courier New"/>
+          <w:color w:val="ffa0bd"/>
+          <w:sz w:val="31"/>
+          <w:szCs w:val="31"/>
+          <w:rtl w:val="0"/>
+        </w:rPr>
+        <w:t xml:space="preserve">loop</w:t>
+      </w:r>
+      <w:r>
+        <w:rPr>
+          <w:rFonts w:ascii="Courier New" w:cs="Courier New" w:eastAsia="Courier New" w:hAnsi="Courier New"/>
+          <w:color w:val="f8f8f2"/>
+          <w:sz w:val="31"/>
+          <w:szCs w:val="31"/>
+          <w:rtl w:val="0"/>
+        </w:rPr>
+        <w:t xml:space="preserve"> [</w:t>
+      </w:r>
+      <w:r>
+        <w:rPr>
+          <w:rFonts w:ascii="Courier New" w:cs="Courier New" w:eastAsia="Courier New" w:hAnsi="Courier New"/>
+          <w:color w:val="eff3e2"/>
+          <w:sz w:val="31"/>
+          <w:szCs w:val="31"/>
+          <w:rtl w:val="0"/>
+        </w:rPr>
+        <w:t xml:space="preserve">current-state</w:t>
+      </w:r>
+      <w:r>
+        <w:rPr>
+          <w:rFonts w:ascii="Courier New" w:cs="Courier New" w:eastAsia="Courier New" w:hAnsi="Courier New"/>
+          <w:color w:val="f8f8f2"/>
+          <w:sz w:val="31"/>
+          <w:szCs w:val="31"/>
+          <w:rtl w:val="0"/>
+        </w:rPr>
+        <w:t xml:space="preserve"> (</w:t>
+      </w:r>
+      <w:r>
+        <w:rPr>
+          <w:rFonts w:ascii="Courier New" w:cs="Courier New" w:eastAsia="Courier New" w:hAnsi="Courier New"/>
+          <w:color w:val="5ed778"/>
+          <w:sz w:val="31"/>
+          <w:szCs w:val="31"/>
+          <w:rtl w:val="0"/>
+        </w:rPr>
+        <w:t xml:space="preserve">assoc</w:t>
+      </w:r>
+      <w:r>
+        <w:rPr>
+          <w:rFonts w:ascii="Courier New" w:cs="Courier New" w:eastAsia="Courier New" w:hAnsi="Courier New"/>
+          <w:color w:val="f8f8f2"/>
+          <w:sz w:val="31"/>
+          <w:szCs w:val="31"/>
+          <w:rtl w:val="0"/>
+        </w:rPr>
+        <w:t xml:space="preserve"> </w:t>
+      </w:r>
+      <w:r>
+        <w:rPr>
+          <w:rFonts w:ascii="Courier New" w:cs="Courier New" w:eastAsia="Courier New" w:hAnsi="Courier New"/>
+          <w:color w:val="9b6ea8"/>
+          <w:sz w:val="31"/>
+          <w:szCs w:val="31"/>
+          <w:u w:val="single"/>
+          <w:rtl w:val="0"/>
+        </w:rPr>
+        <w:t xml:space="preserve">state</w:t>
+      </w:r>
+      <w:r>
+        <w:rPr>
+          <w:rFonts w:ascii="Courier New" w:cs="Courier New" w:eastAsia="Courier New" w:hAnsi="Courier New"/>
+          <w:color w:val="fcf9ff"/>
+          <w:sz w:val="31"/>
+          <w:szCs w:val="31"/>
+          <w:rtl w:val="0"/>
+        </w:rPr>
+        <w:t xml:space="preserve">/</w:t>
+      </w:r>
+      <w:r>
+        <w:rPr>
+          <w:rFonts w:ascii="Courier New" w:cs="Courier New" w:eastAsia="Courier New" w:hAnsi="Courier New"/>
+          <w:color w:val="5ed778"/>
+          <w:sz w:val="31"/>
+          <w:szCs w:val="31"/>
+          <w:rtl w:val="0"/>
+        </w:rPr>
+        <w:t xml:space="preserve">board-state</w:t>
+      </w:r>
+      <w:r>
+        <w:rPr>
+          <w:rFonts w:ascii="Courier New" w:cs="Courier New" w:eastAsia="Courier New" w:hAnsi="Courier New"/>
+          <w:color w:val="f8f8f2"/>
+          <w:sz w:val="31"/>
+          <w:szCs w:val="31"/>
+          <w:rtl w:val="0"/>
+        </w:rPr>
+        <w:t xml:space="preserve"> </w:t>
+      </w:r>
+      <w:r>
+        <w:rPr>
+          <w:rFonts w:ascii="Courier New" w:cs="Courier New" w:eastAsia="Courier New" w:hAnsi="Courier New"/>
+          <w:color w:val="de7777"/>
+          <w:sz w:val="31"/>
+          <w:szCs w:val="31"/>
+          <w:rtl w:val="0"/>
+        </w:rPr>
+        <w:t xml:space="preserve">:</w:t>
+      </w:r>
+      <w:r>
+        <w:rPr>
+          <w:rFonts w:ascii="Courier New" w:cs="Courier New" w:eastAsia="Courier New" w:hAnsi="Courier New"/>
+          <w:color w:val="f59b9b"/>
+          <w:sz w:val="31"/>
+          <w:szCs w:val="31"/>
+          <w:rtl w:val="0"/>
+        </w:rPr>
+        <w:t xml:space="preserve">player-name</w:t>
+      </w:r>
+      <w:r>
+        <w:rPr>
+          <w:rFonts w:ascii="Courier New" w:cs="Courier New" w:eastAsia="Courier New" w:hAnsi="Courier New"/>
+          <w:color w:val="f8f8f2"/>
+          <w:sz w:val="31"/>
+          <w:szCs w:val="31"/>
+          <w:rtl w:val="0"/>
+        </w:rPr>
+        <w:t xml:space="preserve"> </w:t>
+      </w:r>
+      <w:r>
+        <w:rPr>
+          <w:rFonts w:ascii="Courier New" w:cs="Courier New" w:eastAsia="Courier New" w:hAnsi="Courier New"/>
+          <w:color w:val="eff3e2"/>
+          <w:sz w:val="31"/>
+          <w:szCs w:val="31"/>
+          <w:rtl w:val="0"/>
+        </w:rPr>
+        <w:t xml:space="preserve">player-name</w:t>
+      </w:r>
+      <w:r>
+        <w:rPr>
+          <w:rFonts w:ascii="Courier New" w:cs="Courier New" w:eastAsia="Courier New" w:hAnsi="Courier New"/>
+          <w:color w:val="f8f8f2"/>
+          <w:sz w:val="31"/>
+          <w:szCs w:val="31"/>
+          <w:rtl w:val="0"/>
+        </w:rPr>
+        <w:t xml:space="preserve">)]</w:t>
+      </w:r>
+    </w:p>
+    <w:p>
+      <w:pPr>
+        <w:shd w:fill="373732" w:val="clear"/>
+        <w:spacing w:line="316.8" w:lineRule="auto"/>
+        <w:rPr>
+          <w:rFonts w:ascii="Courier New" w:cs="Courier New" w:eastAsia="Courier New" w:hAnsi="Courier New"/>
+          <w:color w:val="f8f8f2"/>
+          <w:sz w:val="31"/>
+          <w:szCs w:val="31"/>
+        </w:rPr>
+      </w:pPr>
+      <w:r>
+        <w:rPr>
+          <w:rFonts w:ascii="Courier New" w:cs="Courier New" w:eastAsia="Courier New" w:hAnsi="Courier New"/>
+          <w:color w:val="f8f8f2"/>
+          <w:sz w:val="31"/>
+          <w:szCs w:val="31"/>
+          <w:rtl w:val="0"/>
+        </w:rPr>
+        <w:t xml:space="preserve">    (</w:t>
+      </w:r>
+      <w:r>
+        <w:rPr>
+          <w:rFonts w:ascii="Courier New" w:cs="Courier New" w:eastAsia="Courier New" w:hAnsi="Courier New"/>
+          <w:color w:val="ffa0bd"/>
+          <w:sz w:val="31"/>
+          <w:szCs w:val="31"/>
+          <w:rtl w:val="0"/>
+        </w:rPr>
+        <w:t xml:space="preserve">let</w:t>
+      </w:r>
+      <w:r>
+        <w:rPr>
+          <w:rFonts w:ascii="Courier New" w:cs="Courier New" w:eastAsia="Courier New" w:hAnsi="Courier New"/>
+          <w:color w:val="f8f8f2"/>
+          <w:sz w:val="31"/>
+          <w:szCs w:val="31"/>
+          <w:rtl w:val="0"/>
+        </w:rPr>
+        <w:t xml:space="preserve"> [</w:t>
+      </w:r>
+      <w:r>
+        <w:rPr>
+          <w:rFonts w:ascii="Courier New" w:cs="Courier New" w:eastAsia="Courier New" w:hAnsi="Courier New"/>
+          <w:color w:val="eff3e2"/>
+          <w:sz w:val="31"/>
+          <w:szCs w:val="31"/>
+          <w:rtl w:val="0"/>
+        </w:rPr>
+        <w:t xml:space="preserve">_</w:t>
+      </w:r>
+      <w:r>
+        <w:rPr>
+          <w:rFonts w:ascii="Courier New" w:cs="Courier New" w:eastAsia="Courier New" w:hAnsi="Courier New"/>
+          <w:color w:val="f8f8f2"/>
+          <w:sz w:val="31"/>
+          <w:szCs w:val="31"/>
+          <w:rtl w:val="0"/>
+        </w:rPr>
+        <w:t xml:space="preserve"> (</w:t>
+      </w:r>
+      <w:r>
+        <w:rPr>
+          <w:rFonts w:ascii="Courier New" w:cs="Courier New" w:eastAsia="Courier New" w:hAnsi="Courier New"/>
+          <w:color w:val="9b6ea8"/>
+          <w:sz w:val="31"/>
+          <w:szCs w:val="31"/>
+          <w:u w:val="single"/>
+          <w:rtl w:val="0"/>
+        </w:rPr>
+        <w:t xml:space="preserve">console</w:t>
+      </w:r>
+      <w:r>
+        <w:rPr>
+          <w:rFonts w:ascii="Courier New" w:cs="Courier New" w:eastAsia="Courier New" w:hAnsi="Courier New"/>
+          <w:color w:val="fcf9ff"/>
+          <w:sz w:val="31"/>
+          <w:szCs w:val="31"/>
+          <w:rtl w:val="0"/>
+        </w:rPr>
+        <w:t xml:space="preserve">/</w:t>
+      </w:r>
+      <w:r>
+        <w:rPr>
+          <w:rFonts w:ascii="Courier New" w:cs="Courier New" w:eastAsia="Courier New" w:hAnsi="Courier New"/>
+          <w:color w:val="5ed778"/>
+          <w:sz w:val="31"/>
+          <w:szCs w:val="31"/>
+          <w:rtl w:val="0"/>
+        </w:rPr>
+        <w:t xml:space="preserve">print-current-board</w:t>
+      </w:r>
+      <w:r>
+        <w:rPr>
+          <w:rFonts w:ascii="Courier New" w:cs="Courier New" w:eastAsia="Courier New" w:hAnsi="Courier New"/>
+          <w:color w:val="f8f8f2"/>
+          <w:sz w:val="31"/>
+          <w:szCs w:val="31"/>
+          <w:rtl w:val="0"/>
+        </w:rPr>
+        <w:t xml:space="preserve"> </w:t>
+      </w:r>
+      <w:r>
+        <w:rPr>
+          <w:rFonts w:ascii="Courier New" w:cs="Courier New" w:eastAsia="Courier New" w:hAnsi="Courier New"/>
+          <w:color w:val="eff3e2"/>
+          <w:sz w:val="31"/>
+          <w:szCs w:val="31"/>
+          <w:rtl w:val="0"/>
+        </w:rPr>
+        <w:t xml:space="preserve">current-state</w:t>
+      </w:r>
+      <w:r>
+        <w:rPr>
+          <w:rFonts w:ascii="Courier New" w:cs="Courier New" w:eastAsia="Courier New" w:hAnsi="Courier New"/>
+          <w:color w:val="f8f8f2"/>
+          <w:sz w:val="31"/>
+          <w:szCs w:val="31"/>
+          <w:rtl w:val="0"/>
+        </w:rPr>
+        <w:t xml:space="preserve"> (</w:t>
+      </w:r>
+      <w:r>
+        <w:rPr>
+          <w:rFonts w:ascii="Courier New" w:cs="Courier New" w:eastAsia="Courier New" w:hAnsi="Courier New"/>
+          <w:color w:val="de7777"/>
+          <w:sz w:val="31"/>
+          <w:szCs w:val="31"/>
+          <w:rtl w:val="0"/>
+        </w:rPr>
+        <w:t xml:space="preserve">:</w:t>
+      </w:r>
+      <w:r>
+        <w:rPr>
+          <w:rFonts w:ascii="Courier New" w:cs="Courier New" w:eastAsia="Courier New" w:hAnsi="Courier New"/>
+          <w:color w:val="f59b9b"/>
+          <w:sz w:val="31"/>
+          <w:szCs w:val="31"/>
+          <w:rtl w:val="0"/>
+        </w:rPr>
+        <w:t xml:space="preserve">moves-made</w:t>
+      </w:r>
+      <w:r>
+        <w:rPr>
+          <w:rFonts w:ascii="Courier New" w:cs="Courier New" w:eastAsia="Courier New" w:hAnsi="Courier New"/>
+          <w:color w:val="f8f8f2"/>
+          <w:sz w:val="31"/>
+          <w:szCs w:val="31"/>
+          <w:rtl w:val="0"/>
+        </w:rPr>
+        <w:t xml:space="preserve"> </w:t>
+      </w:r>
+      <w:r>
+        <w:rPr>
+          <w:rFonts w:ascii="Courier New" w:cs="Courier New" w:eastAsia="Courier New" w:hAnsi="Courier New"/>
+          <w:color w:val="eff3e2"/>
+          <w:sz w:val="31"/>
+          <w:szCs w:val="31"/>
+          <w:rtl w:val="0"/>
+        </w:rPr>
+        <w:t xml:space="preserve">current-state</w:t>
+      </w:r>
+      <w:r>
+        <w:rPr>
+          <w:rFonts w:ascii="Courier New" w:cs="Courier New" w:eastAsia="Courier New" w:hAnsi="Courier New"/>
+          <w:color w:val="f8f8f2"/>
+          <w:sz w:val="31"/>
+          <w:szCs w:val="31"/>
+          <w:rtl w:val="0"/>
+        </w:rPr>
+        <w:t xml:space="preserve">))</w:t>
+      </w:r>
+    </w:p>
+    <w:p>
+      <w:pPr>
+        <w:shd w:fill="373732" w:val="clear"/>
+        <w:spacing w:line="316.8" w:lineRule="auto"/>
+        <w:rPr>
+          <w:rFonts w:ascii="Courier New" w:cs="Courier New" w:eastAsia="Courier New" w:hAnsi="Courier New"/>
+          <w:color w:val="f8f8f2"/>
+          <w:sz w:val="31"/>
+          <w:szCs w:val="31"/>
+        </w:rPr>
+      </w:pPr>
+      <w:r>
+        <w:rPr>
+          <w:rFonts w:ascii="Courier New" w:cs="Courier New" w:eastAsia="Courier New" w:hAnsi="Courier New"/>
+          <w:color w:val="f8f8f2"/>
+          <w:sz w:val="31"/>
+          <w:szCs w:val="31"/>
+          <w:rtl w:val="0"/>
+        </w:rPr>
+        <w:t xml:space="preserve">          </w:t>
+      </w:r>
+      <w:r>
+        <w:rPr>
+          <w:rFonts w:ascii="Courier New" w:cs="Courier New" w:eastAsia="Courier New" w:hAnsi="Courier New"/>
+          <w:color w:val="eff3e2"/>
+          <w:sz w:val="31"/>
+          <w:szCs w:val="31"/>
+          <w:rtl w:val="0"/>
+        </w:rPr>
+        <w:t xml:space="preserve">completion-result</w:t>
+      </w:r>
+      <w:r>
+        <w:rPr>
+          <w:rFonts w:ascii="Courier New" w:cs="Courier New" w:eastAsia="Courier New" w:hAnsi="Courier New"/>
+          <w:color w:val="f8f8f2"/>
+          <w:sz w:val="31"/>
+          <w:szCs w:val="31"/>
+          <w:rtl w:val="0"/>
+        </w:rPr>
+        <w:t xml:space="preserve"> (</w:t>
+      </w:r>
+      <w:r>
+        <w:rPr>
+          <w:rFonts w:ascii="Courier New" w:cs="Courier New" w:eastAsia="Courier New" w:hAnsi="Courier New"/>
+          <w:color w:val="5ed778"/>
+          <w:sz w:val="31"/>
+          <w:szCs w:val="31"/>
+          <w:rtl w:val="0"/>
+        </w:rPr>
+        <w:t xml:space="preserve">handle-game-completion</w:t>
+      </w:r>
+      <w:r>
+        <w:rPr>
+          <w:rFonts w:ascii="Courier New" w:cs="Courier New" w:eastAsia="Courier New" w:hAnsi="Courier New"/>
+          <w:color w:val="f8f8f2"/>
+          <w:sz w:val="31"/>
+          <w:szCs w:val="31"/>
+          <w:rtl w:val="0"/>
+        </w:rPr>
+        <w:t xml:space="preserve"> </w:t>
+      </w:r>
+      <w:r>
+        <w:rPr>
+          <w:rFonts w:ascii="Courier New" w:cs="Courier New" w:eastAsia="Courier New" w:hAnsi="Courier New"/>
+          <w:color w:val="eff3e2"/>
+          <w:sz w:val="31"/>
+          <w:szCs w:val="31"/>
+          <w:rtl w:val="0"/>
+        </w:rPr>
+        <w:t xml:space="preserve">current-state</w:t>
+      </w:r>
+      <w:r>
+        <w:rPr>
+          <w:rFonts w:ascii="Courier New" w:cs="Courier New" w:eastAsia="Courier New" w:hAnsi="Courier New"/>
+          <w:color w:val="f8f8f2"/>
+          <w:sz w:val="31"/>
+          <w:szCs w:val="31"/>
+          <w:rtl w:val="0"/>
+        </w:rPr>
+        <w:t xml:space="preserve">)]</w:t>
+      </w:r>
+    </w:p>
+    <w:p>
+      <w:pPr>
+        <w:shd w:fill="373732" w:val="clear"/>
+        <w:spacing w:line="316.8" w:lineRule="auto"/>
+        <w:rPr>
+          <w:rFonts w:ascii="Courier New" w:cs="Courier New" w:eastAsia="Courier New" w:hAnsi="Courier New"/>
+          <w:color w:val="f8f8f2"/>
+          <w:sz w:val="31"/>
+          <w:szCs w:val="31"/>
+        </w:rPr>
+      </w:pPr>
+      <w:r>
+        <w:rPr>
+          <w:rFonts w:ascii="Courier New" w:cs="Courier New" w:eastAsia="Courier New" w:hAnsi="Courier New"/>
+          <w:color w:val="f8f8f2"/>
+          <w:sz w:val="31"/>
+          <w:szCs w:val="31"/>
+          <w:rtl w:val="0"/>
+        </w:rPr>
+        <w:t xml:space="preserve">      (</w:t>
+      </w:r>
+      <w:r>
+        <w:rPr>
+          <w:rFonts w:ascii="Courier New" w:cs="Courier New" w:eastAsia="Courier New" w:hAnsi="Courier New"/>
+          <w:color w:val="ffa0bd"/>
+          <w:sz w:val="31"/>
+          <w:szCs w:val="31"/>
+          <w:rtl w:val="0"/>
+        </w:rPr>
+        <w:t xml:space="preserve">case</w:t>
+      </w:r>
+      <w:r>
+        <w:rPr>
+          <w:rFonts w:ascii="Courier New" w:cs="Courier New" w:eastAsia="Courier New" w:hAnsi="Courier New"/>
+          <w:color w:val="f8f8f2"/>
+          <w:sz w:val="31"/>
+          <w:szCs w:val="31"/>
+          <w:rtl w:val="0"/>
+        </w:rPr>
+        <w:t xml:space="preserve"> (</w:t>
+      </w:r>
+      <w:r>
+        <w:rPr>
+          <w:rFonts w:ascii="Courier New" w:cs="Courier New" w:eastAsia="Courier New" w:hAnsi="Courier New"/>
+          <w:color w:val="de7777"/>
+          <w:sz w:val="31"/>
+          <w:szCs w:val="31"/>
+          <w:rtl w:val="0"/>
+        </w:rPr>
+        <w:t xml:space="preserve">:</w:t>
+      </w:r>
+      <w:r>
+        <w:rPr>
+          <w:rFonts w:ascii="Courier New" w:cs="Courier New" w:eastAsia="Courier New" w:hAnsi="Courier New"/>
+          <w:color w:val="f59b9b"/>
+          <w:sz w:val="31"/>
+          <w:szCs w:val="31"/>
+          <w:rtl w:val="0"/>
+        </w:rPr>
+        <w:t xml:space="preserve">status</w:t>
+      </w:r>
+      <w:r>
+        <w:rPr>
+          <w:rFonts w:ascii="Courier New" w:cs="Courier New" w:eastAsia="Courier New" w:hAnsi="Courier New"/>
+          <w:color w:val="f8f8f2"/>
+          <w:sz w:val="31"/>
+          <w:szCs w:val="31"/>
+          <w:rtl w:val="0"/>
+        </w:rPr>
+        <w:t xml:space="preserve"> </w:t>
+      </w:r>
+      <w:r>
+        <w:rPr>
+          <w:rFonts w:ascii="Courier New" w:cs="Courier New" w:eastAsia="Courier New" w:hAnsi="Courier New"/>
+          <w:color w:val="eff3e2"/>
+          <w:sz w:val="31"/>
+          <w:szCs w:val="31"/>
+          <w:rtl w:val="0"/>
+        </w:rPr>
+        <w:t xml:space="preserve">completion-result</w:t>
+      </w:r>
+      <w:r>
+        <w:rPr>
+          <w:rFonts w:ascii="Courier New" w:cs="Courier New" w:eastAsia="Courier New" w:hAnsi="Courier New"/>
+          <w:color w:val="f8f8f2"/>
+          <w:sz w:val="31"/>
+          <w:szCs w:val="31"/>
+          <w:rtl w:val="0"/>
+        </w:rPr>
+        <w:t xml:space="preserve">)</w:t>
+      </w:r>
+    </w:p>
+    <w:p>
+      <w:pPr>
+        <w:shd w:fill="373732" w:val="clear"/>
+        <w:spacing w:line="316.8" w:lineRule="auto"/>
+        <w:rPr>
+          <w:rFonts w:ascii="Courier New" w:cs="Courier New" w:eastAsia="Courier New" w:hAnsi="Courier New"/>
+          <w:color w:val="f8f8f2"/>
+          <w:sz w:val="31"/>
+          <w:szCs w:val="31"/>
+        </w:rPr>
+      </w:pPr>
+      <w:r>
+        <w:rPr>
+          <w:rFonts w:ascii="Courier New" w:cs="Courier New" w:eastAsia="Courier New" w:hAnsi="Courier New"/>
+          <w:color w:val="f8f8f2"/>
+          <w:sz w:val="31"/>
+          <w:szCs w:val="31"/>
+          <w:rtl w:val="0"/>
+        </w:rPr>
+        <w:t xml:space="preserve">        </w:t>
+      </w:r>
+      <w:r>
+        <w:rPr>
+          <w:rFonts w:ascii="Courier New" w:cs="Courier New" w:eastAsia="Courier New" w:hAnsi="Courier New"/>
+          <w:color w:val="de7777"/>
+          <w:sz w:val="31"/>
+          <w:szCs w:val="31"/>
+          <w:rtl w:val="0"/>
+        </w:rPr>
+        <w:t xml:space="preserve">:</w:t>
+      </w:r>
+      <w:r>
+        <w:rPr>
+          <w:rFonts w:ascii="Courier New" w:cs="Courier New" w:eastAsia="Courier New" w:hAnsi="Courier New"/>
+          <w:color w:val="f59b9b"/>
+          <w:sz w:val="31"/>
+          <w:szCs w:val="31"/>
+          <w:rtl w:val="0"/>
+        </w:rPr>
+        <w:t xml:space="preserve">quit</w:t>
+      </w:r>
+      <w:r>
+        <w:rPr>
+          <w:rFonts w:ascii="Courier New" w:cs="Courier New" w:eastAsia="Courier New" w:hAnsi="Courier New"/>
+          <w:color w:val="f8f8f2"/>
+          <w:sz w:val="31"/>
+          <w:szCs w:val="31"/>
+          <w:rtl w:val="0"/>
+        </w:rPr>
+        <w:t xml:space="preserve"> (</w:t>
+      </w:r>
+      <w:r>
+        <w:rPr>
+          <w:rFonts w:ascii="Courier New" w:cs="Courier New" w:eastAsia="Courier New" w:hAnsi="Courier New"/>
+          <w:color w:val="de7777"/>
+          <w:sz w:val="31"/>
+          <w:szCs w:val="31"/>
+          <w:rtl w:val="0"/>
+        </w:rPr>
+        <w:t xml:space="preserve">:</w:t>
+      </w:r>
+      <w:r>
+        <w:rPr>
+          <w:rFonts w:ascii="Courier New" w:cs="Courier New" w:eastAsia="Courier New" w:hAnsi="Courier New"/>
+          <w:color w:val="f59b9b"/>
+          <w:sz w:val="31"/>
+          <w:szCs w:val="31"/>
+          <w:rtl w:val="0"/>
+        </w:rPr>
+        <w:t xml:space="preserve">stats</w:t>
+      </w:r>
+      <w:r>
+        <w:rPr>
+          <w:rFonts w:ascii="Courier New" w:cs="Courier New" w:eastAsia="Courier New" w:hAnsi="Courier New"/>
+          <w:color w:val="f8f8f2"/>
+          <w:sz w:val="31"/>
+          <w:szCs w:val="31"/>
+          <w:rtl w:val="0"/>
+        </w:rPr>
+        <w:t xml:space="preserve"> </w:t>
+      </w:r>
+      <w:r>
+        <w:rPr>
+          <w:rFonts w:ascii="Courier New" w:cs="Courier New" w:eastAsia="Courier New" w:hAnsi="Courier New"/>
+          <w:color w:val="eff3e2"/>
+          <w:sz w:val="31"/>
+          <w:szCs w:val="31"/>
+          <w:rtl w:val="0"/>
+        </w:rPr>
+        <w:t xml:space="preserve">completion-result</w:t>
+      </w:r>
+      <w:r>
+        <w:rPr>
+          <w:rFonts w:ascii="Courier New" w:cs="Courier New" w:eastAsia="Courier New" w:hAnsi="Courier New"/>
+          <w:color w:val="f8f8f2"/>
+          <w:sz w:val="31"/>
+          <w:szCs w:val="31"/>
+          <w:rtl w:val="0"/>
+        </w:rPr>
+        <w:t xml:space="preserve">)</w:t>
+      </w:r>
+    </w:p>
+    <w:p>
+      <w:pPr>
+        <w:shd w:fill="373732" w:val="clear"/>
+        <w:spacing w:line="316.8" w:lineRule="auto"/>
+        <w:rPr>
+          <w:rFonts w:ascii="Courier New" w:cs="Courier New" w:eastAsia="Courier New" w:hAnsi="Courier New"/>
+          <w:color w:val="5ed778"/>
+          <w:sz w:val="31"/>
+          <w:szCs w:val="31"/>
+        </w:rPr>
+      </w:pPr>
+      <w:r>
+        <w:rPr>
+          <w:rFonts w:ascii="Courier New" w:cs="Courier New" w:eastAsia="Courier New" w:hAnsi="Courier New"/>
+          <w:color w:val="f8f8f2"/>
+          <w:sz w:val="31"/>
+          <w:szCs w:val="31"/>
+          <w:rtl w:val="0"/>
+        </w:rPr>
+        <w:t xml:space="preserve">        </w:t>
+      </w:r>
+      <w:r>
+        <w:rPr>
+          <w:rFonts w:ascii="Courier New" w:cs="Courier New" w:eastAsia="Courier New" w:hAnsi="Courier New"/>
+          <w:color w:val="de7777"/>
+          <w:sz w:val="31"/>
+          <w:szCs w:val="31"/>
+          <w:rtl w:val="0"/>
+        </w:rPr>
+        <w:t xml:space="preserve">:</w:t>
+      </w:r>
+      <w:r>
+        <w:rPr>
+          <w:rFonts w:ascii="Courier New" w:cs="Courier New" w:eastAsia="Courier New" w:hAnsi="Courier New"/>
+          <w:color w:val="f59b9b"/>
+          <w:sz w:val="31"/>
+          <w:szCs w:val="31"/>
+          <w:rtl w:val="0"/>
+        </w:rPr>
+        <w:t xml:space="preserve">restart</w:t>
+      </w:r>
+      <w:r>
+        <w:rPr>
+          <w:rFonts w:ascii="Courier New" w:cs="Courier New" w:eastAsia="Courier New" w:hAnsi="Courier New"/>
+          <w:color w:val="f8f8f2"/>
+          <w:sz w:val="31"/>
+          <w:szCs w:val="31"/>
+          <w:rtl w:val="0"/>
+        </w:rPr>
+        <w:t xml:space="preserve"> (</w:t>
+      </w:r>
+      <w:r>
+        <w:rPr>
+          <w:rFonts w:ascii="Courier New" w:cs="Courier New" w:eastAsia="Courier New" w:hAnsi="Courier New"/>
+          <w:color w:val="5ed778"/>
+          <w:sz w:val="31"/>
+          <w:szCs w:val="31"/>
+          <w:rtl w:val="0"/>
+        </w:rPr>
+        <w:t xml:space="preserve">recur</w:t>
+      </w:r>
+      <w:r>
+        <w:rPr>
+          <w:rFonts w:ascii="Courier New" w:cs="Courier New" w:eastAsia="Courier New" w:hAnsi="Courier New"/>
+          <w:color w:val="f8f8f2"/>
+          <w:sz w:val="31"/>
+          <w:szCs w:val="31"/>
+          <w:rtl w:val="0"/>
+        </w:rPr>
+        <w:t xml:space="preserve"> (</w:t>
+      </w:r>
+      <w:r>
+        <w:rPr>
+          <w:rFonts w:ascii="Courier New" w:cs="Courier New" w:eastAsia="Courier New" w:hAnsi="Courier New"/>
+          <w:color w:val="5ed778"/>
+          <w:sz w:val="31"/>
+          <w:szCs w:val="31"/>
+          <w:rtl w:val="0"/>
+        </w:rPr>
+        <w:t xml:space="preserve">assoc</w:t>
+      </w:r>
+      <w:r>
+        <w:rPr>
+          <w:rFonts w:ascii="Courier New" w:cs="Courier New" w:eastAsia="Courier New" w:hAnsi="Courier New"/>
+          <w:color w:val="f8f8f2"/>
+          <w:sz w:val="31"/>
+          <w:szCs w:val="31"/>
+          <w:rtl w:val="0"/>
+        </w:rPr>
+        <w:t xml:space="preserve"> </w:t>
+      </w:r>
+      <w:r>
+        <w:rPr>
+          <w:rFonts w:ascii="Courier New" w:cs="Courier New" w:eastAsia="Courier New" w:hAnsi="Courier New"/>
+          <w:color w:val="9b6ea8"/>
+          <w:sz w:val="31"/>
+          <w:szCs w:val="31"/>
+          <w:u w:val="single"/>
+          <w:rtl w:val="0"/>
+        </w:rPr>
+        <w:t xml:space="preserve">state</w:t>
+      </w:r>
+      <w:r>
+        <w:rPr>
+          <w:rFonts w:ascii="Courier New" w:cs="Courier New" w:eastAsia="Courier New" w:hAnsi="Courier New"/>
+          <w:color w:val="fcf9ff"/>
+          <w:sz w:val="31"/>
+          <w:szCs w:val="31"/>
+          <w:rtl w:val="0"/>
+        </w:rPr>
+        <w:t xml:space="preserve">/</w:t>
+      </w:r>
+      <w:r>
+        <w:rPr>
+          <w:rFonts w:ascii="Courier New" w:cs="Courier New" w:eastAsia="Courier New" w:hAnsi="Courier New"/>
+          <w:color w:val="5ed778"/>
+          <w:sz w:val="31"/>
+          <w:szCs w:val="31"/>
+          <w:rtl w:val="0"/>
+        </w:rPr>
+        <w:t xml:space="preserve">board-state</w:t>
+      </w:r>
+    </w:p>
+    <w:p>
+      <w:pPr>
+        <w:shd w:fill="373732" w:val="clear"/>
+        <w:spacing w:line="316.8" w:lineRule="auto"/>
+        <w:rPr>
+          <w:rFonts w:ascii="Courier New" w:cs="Courier New" w:eastAsia="Courier New" w:hAnsi="Courier New"/>
+          <w:color w:val="f8f8f2"/>
+          <w:sz w:val="31"/>
+          <w:szCs w:val="31"/>
+        </w:rPr>
+      </w:pPr>
+      <w:r>
+        <w:rPr>
+          <w:rFonts w:ascii="Courier New" w:cs="Courier New" w:eastAsia="Courier New" w:hAnsi="Courier New"/>
+          <w:color w:val="f8f8f2"/>
+          <w:sz w:val="31"/>
+          <w:szCs w:val="31"/>
+          <w:rtl w:val="0"/>
+        </w:rPr>
+        <w:t xml:space="preserve">                               </w:t>
+      </w:r>
+      <w:r>
+        <w:rPr>
+          <w:rFonts w:ascii="Courier New" w:cs="Courier New" w:eastAsia="Courier New" w:hAnsi="Courier New"/>
+          <w:color w:val="de7777"/>
+          <w:sz w:val="31"/>
+          <w:szCs w:val="31"/>
+          <w:rtl w:val="0"/>
+        </w:rPr>
+        <w:t xml:space="preserve">:</w:t>
+      </w:r>
+      <w:r>
+        <w:rPr>
+          <w:rFonts w:ascii="Courier New" w:cs="Courier New" w:eastAsia="Courier New" w:hAnsi="Courier New"/>
+          <w:color w:val="f59b9b"/>
+          <w:sz w:val="31"/>
+          <w:szCs w:val="31"/>
+          <w:rtl w:val="0"/>
+        </w:rPr>
+        <w:t xml:space="preserve">stats</w:t>
+      </w:r>
+      <w:r>
+        <w:rPr>
+          <w:rFonts w:ascii="Courier New" w:cs="Courier New" w:eastAsia="Courier New" w:hAnsi="Courier New"/>
+          <w:color w:val="f8f8f2"/>
+          <w:sz w:val="31"/>
+          <w:szCs w:val="31"/>
+          <w:rtl w:val="0"/>
+        </w:rPr>
+        <w:t xml:space="preserve"> (</w:t>
+      </w:r>
+      <w:r>
+        <w:rPr>
+          <w:rFonts w:ascii="Courier New" w:cs="Courier New" w:eastAsia="Courier New" w:hAnsi="Courier New"/>
+          <w:color w:val="de7777"/>
+          <w:sz w:val="31"/>
+          <w:szCs w:val="31"/>
+          <w:rtl w:val="0"/>
+        </w:rPr>
+        <w:t xml:space="preserve">:</w:t>
+      </w:r>
+      <w:r>
+        <w:rPr>
+          <w:rFonts w:ascii="Courier New" w:cs="Courier New" w:eastAsia="Courier New" w:hAnsi="Courier New"/>
+          <w:color w:val="f59b9b"/>
+          <w:sz w:val="31"/>
+          <w:szCs w:val="31"/>
+          <w:rtl w:val="0"/>
+        </w:rPr>
+        <w:t xml:space="preserve">stats</w:t>
+      </w:r>
+      <w:r>
+        <w:rPr>
+          <w:rFonts w:ascii="Courier New" w:cs="Courier New" w:eastAsia="Courier New" w:hAnsi="Courier New"/>
+          <w:color w:val="f8f8f2"/>
+          <w:sz w:val="31"/>
+          <w:szCs w:val="31"/>
+          <w:rtl w:val="0"/>
+        </w:rPr>
+        <w:t xml:space="preserve"> </w:t>
+      </w:r>
+      <w:r>
+        <w:rPr>
+          <w:rFonts w:ascii="Courier New" w:cs="Courier New" w:eastAsia="Courier New" w:hAnsi="Courier New"/>
+          <w:color w:val="eff3e2"/>
+          <w:sz w:val="31"/>
+          <w:szCs w:val="31"/>
+          <w:rtl w:val="0"/>
+        </w:rPr>
+        <w:t xml:space="preserve">completion-result</w:t>
+      </w:r>
+      <w:r>
+        <w:rPr>
+          <w:rFonts w:ascii="Courier New" w:cs="Courier New" w:eastAsia="Courier New" w:hAnsi="Courier New"/>
+          <w:color w:val="f8f8f2"/>
+          <w:sz w:val="31"/>
+          <w:szCs w:val="31"/>
+          <w:rtl w:val="0"/>
+        </w:rPr>
+        <w:t xml:space="preserve">)</w:t>
+      </w:r>
+    </w:p>
+    <w:p>
+      <w:pPr>
+        <w:shd w:fill="373732" w:val="clear"/>
+        <w:spacing w:line="316.8" w:lineRule="auto"/>
+        <w:rPr>
+          <w:rFonts w:ascii="Courier New" w:cs="Courier New" w:eastAsia="Courier New" w:hAnsi="Courier New"/>
+          <w:color w:val="f8f8f2"/>
+          <w:sz w:val="31"/>
+          <w:szCs w:val="31"/>
+        </w:rPr>
+      </w:pPr>
+      <w:r>
+        <w:rPr>
+          <w:rFonts w:ascii="Courier New" w:cs="Courier New" w:eastAsia="Courier New" w:hAnsi="Courier New"/>
+          <w:color w:val="f8f8f2"/>
+          <w:sz w:val="31"/>
+          <w:szCs w:val="31"/>
+          <w:rtl w:val="0"/>
+        </w:rPr>
+        <w:t xml:space="preserve">                               </w:t>
+      </w:r>
+      <w:r>
+        <w:rPr>
+          <w:rFonts w:ascii="Courier New" w:cs="Courier New" w:eastAsia="Courier New" w:hAnsi="Courier New"/>
+          <w:color w:val="de7777"/>
+          <w:sz w:val="31"/>
+          <w:szCs w:val="31"/>
+          <w:rtl w:val="0"/>
+        </w:rPr>
+        <w:t xml:space="preserve">:</w:t>
+      </w:r>
+      <w:r>
+        <w:rPr>
+          <w:rFonts w:ascii="Courier New" w:cs="Courier New" w:eastAsia="Courier New" w:hAnsi="Courier New"/>
+          <w:color w:val="f59b9b"/>
+          <w:sz w:val="31"/>
+          <w:szCs w:val="31"/>
+          <w:rtl w:val="0"/>
+        </w:rPr>
+        <w:t xml:space="preserve">player-name</w:t>
+      </w:r>
+      <w:r>
+        <w:rPr>
+          <w:rFonts w:ascii="Courier New" w:cs="Courier New" w:eastAsia="Courier New" w:hAnsi="Courier New"/>
+          <w:color w:val="f8f8f2"/>
+          <w:sz w:val="31"/>
+          <w:szCs w:val="31"/>
+          <w:rtl w:val="0"/>
+        </w:rPr>
+        <w:t xml:space="preserve"> </w:t>
+      </w:r>
+      <w:r>
+        <w:rPr>
+          <w:rFonts w:ascii="Courier New" w:cs="Courier New" w:eastAsia="Courier New" w:hAnsi="Courier New"/>
+          <w:color w:val="eff3e2"/>
+          <w:sz w:val="31"/>
+          <w:szCs w:val="31"/>
+          <w:rtl w:val="0"/>
+        </w:rPr>
+        <w:t xml:space="preserve">player-name</w:t>
+      </w:r>
+      <w:r>
+        <w:rPr>
+          <w:rFonts w:ascii="Courier New" w:cs="Courier New" w:eastAsia="Courier New" w:hAnsi="Courier New"/>
+          <w:color w:val="f8f8f2"/>
+          <w:sz w:val="31"/>
+          <w:szCs w:val="31"/>
+          <w:rtl w:val="0"/>
+        </w:rPr>
+        <w:t xml:space="preserve">))</w:t>
+      </w:r>
+    </w:p>
+    <w:p>
+      <w:pPr>
+        <w:shd w:fill="373732" w:val="clear"/>
+        <w:spacing w:line="316.8" w:lineRule="auto"/>
+        <w:rPr>
+          <w:rFonts w:ascii="Courier New" w:cs="Courier New" w:eastAsia="Courier New" w:hAnsi="Courier New"/>
+          <w:color w:val="f8f8f2"/>
+          <w:sz w:val="31"/>
+          <w:szCs w:val="31"/>
+        </w:rPr>
+      </w:pPr>
+      <w:r>
+        <w:rPr>
+          <w:rFonts w:ascii="Courier New" w:cs="Courier New" w:eastAsia="Courier New" w:hAnsi="Courier New"/>
+          <w:color w:val="f8f8f2"/>
+          <w:sz w:val="31"/>
+          <w:szCs w:val="31"/>
+          <w:rtl w:val="0"/>
+        </w:rPr>
+        <w:t xml:space="preserve">        </w:t>
+      </w:r>
+      <w:r>
+        <w:rPr>
+          <w:rFonts w:ascii="Courier New" w:cs="Courier New" w:eastAsia="Courier New" w:hAnsi="Courier New"/>
+          <w:color w:val="de7777"/>
+          <w:sz w:val="31"/>
+          <w:szCs w:val="31"/>
+          <w:rtl w:val="0"/>
+        </w:rPr>
+        <w:t xml:space="preserve">:</w:t>
+      </w:r>
+      <w:r>
+        <w:rPr>
+          <w:rFonts w:ascii="Courier New" w:cs="Courier New" w:eastAsia="Courier New" w:hAnsi="Courier New"/>
+          <w:color w:val="f59b9b"/>
+          <w:sz w:val="31"/>
+          <w:szCs w:val="31"/>
+          <w:rtl w:val="0"/>
+        </w:rPr>
+        <w:t xml:space="preserve">continue</w:t>
+      </w:r>
+      <w:r>
+        <w:rPr>
+          <w:rFonts w:ascii="Courier New" w:cs="Courier New" w:eastAsia="Courier New" w:hAnsi="Courier New"/>
+          <w:color w:val="f8f8f2"/>
+          <w:sz w:val="31"/>
+          <w:szCs w:val="31"/>
+          <w:rtl w:val="0"/>
+        </w:rPr>
+        <w:t xml:space="preserve"> (</w:t>
+      </w:r>
+      <w:r>
+        <w:rPr>
+          <w:rFonts w:ascii="Courier New" w:cs="Courier New" w:eastAsia="Courier New" w:hAnsi="Courier New"/>
+          <w:color w:val="ffa0bd"/>
+          <w:sz w:val="31"/>
+          <w:szCs w:val="31"/>
+          <w:rtl w:val="0"/>
+        </w:rPr>
+        <w:t xml:space="preserve">let</w:t>
+      </w:r>
+      <w:r>
+        <w:rPr>
+          <w:rFonts w:ascii="Courier New" w:cs="Courier New" w:eastAsia="Courier New" w:hAnsi="Courier New"/>
+          <w:color w:val="f8f8f2"/>
+          <w:sz w:val="31"/>
+          <w:szCs w:val="31"/>
+          <w:rtl w:val="0"/>
+        </w:rPr>
+        <w:t xml:space="preserve"> [</w:t>
+      </w:r>
+      <w:r>
+        <w:rPr>
+          <w:rFonts w:ascii="Courier New" w:cs="Courier New" w:eastAsia="Courier New" w:hAnsi="Courier New"/>
+          <w:color w:val="eff3e2"/>
+          <w:sz w:val="31"/>
+          <w:szCs w:val="31"/>
+          <w:rtl w:val="0"/>
+        </w:rPr>
+        <w:t xml:space="preserve">move</w:t>
+      </w:r>
+      <w:r>
+        <w:rPr>
+          <w:rFonts w:ascii="Courier New" w:cs="Courier New" w:eastAsia="Courier New" w:hAnsi="Courier New"/>
+          <w:color w:val="f8f8f2"/>
+          <w:sz w:val="31"/>
+          <w:szCs w:val="31"/>
+          <w:rtl w:val="0"/>
+        </w:rPr>
+        <w:t xml:space="preserve"> (</w:t>
+      </w:r>
+      <w:r>
+        <w:rPr>
+          <w:rFonts w:ascii="Courier New" w:cs="Courier New" w:eastAsia="Courier New" w:hAnsi="Courier New"/>
+          <w:color w:val="ffa0bd"/>
+          <w:sz w:val="31"/>
+          <w:szCs w:val="31"/>
+          <w:rtl w:val="0"/>
+        </w:rPr>
+        <w:t xml:space="preserve">when</w:t>
+      </w:r>
+      <w:r>
+        <w:rPr>
+          <w:rFonts w:ascii="Courier New" w:cs="Courier New" w:eastAsia="Courier New" w:hAnsi="Courier New"/>
+          <w:color w:val="f8f8f2"/>
+          <w:sz w:val="31"/>
+          <w:szCs w:val="31"/>
+          <w:rtl w:val="0"/>
+        </w:rPr>
+        <w:t xml:space="preserve"> (</w:t>
+      </w:r>
+      <w:r>
+        <w:rPr>
+          <w:rFonts w:ascii="Courier New" w:cs="Courier New" w:eastAsia="Courier New" w:hAnsi="Courier New"/>
+          <w:color w:val="5ed778"/>
+          <w:sz w:val="31"/>
+          <w:szCs w:val="31"/>
+          <w:rtl w:val="0"/>
+        </w:rPr>
+        <w:t xml:space="preserve">=</w:t>
+      </w:r>
+      <w:r>
+        <w:rPr>
+          <w:rFonts w:ascii="Courier New" w:cs="Courier New" w:eastAsia="Courier New" w:hAnsi="Courier New"/>
+          <w:color w:val="f8f8f2"/>
+          <w:sz w:val="31"/>
+          <w:szCs w:val="31"/>
+          <w:rtl w:val="0"/>
+        </w:rPr>
+        <w:t xml:space="preserve"> (</w:t>
+      </w:r>
+      <w:r>
+        <w:rPr>
+          <w:rFonts w:ascii="Courier New" w:cs="Courier New" w:eastAsia="Courier New" w:hAnsi="Courier New"/>
+          <w:color w:val="de7777"/>
+          <w:sz w:val="31"/>
+          <w:szCs w:val="31"/>
+          <w:rtl w:val="0"/>
+        </w:rPr>
+        <w:t xml:space="preserve">:</w:t>
+      </w:r>
+      <w:r>
+        <w:rPr>
+          <w:rFonts w:ascii="Courier New" w:cs="Courier New" w:eastAsia="Courier New" w:hAnsi="Courier New"/>
+          <w:color w:val="f59b9b"/>
+          <w:sz w:val="31"/>
+          <w:szCs w:val="31"/>
+          <w:rtl w:val="0"/>
+        </w:rPr>
+        <w:t xml:space="preserve">current-player</w:t>
+      </w:r>
+      <w:r>
+        <w:rPr>
+          <w:rFonts w:ascii="Courier New" w:cs="Courier New" w:eastAsia="Courier New" w:hAnsi="Courier New"/>
+          <w:color w:val="f8f8f2"/>
+          <w:sz w:val="31"/>
+          <w:szCs w:val="31"/>
+          <w:rtl w:val="0"/>
+        </w:rPr>
+        <w:t xml:space="preserve"> </w:t>
+      </w:r>
+      <w:r>
+        <w:rPr>
+          <w:rFonts w:ascii="Courier New" w:cs="Courier New" w:eastAsia="Courier New" w:hAnsi="Courier New"/>
+          <w:color w:val="eff3e2"/>
+          <w:sz w:val="31"/>
+          <w:szCs w:val="31"/>
+          <w:rtl w:val="0"/>
+        </w:rPr>
+        <w:t xml:space="preserve">current-state</w:t>
+      </w:r>
+      <w:r>
+        <w:rPr>
+          <w:rFonts w:ascii="Courier New" w:cs="Courier New" w:eastAsia="Courier New" w:hAnsi="Courier New"/>
+          <w:color w:val="f8f8f2"/>
+          <w:sz w:val="31"/>
+          <w:szCs w:val="31"/>
+          <w:rtl w:val="0"/>
+        </w:rPr>
+        <w:t xml:space="preserve">) </w:t>
+      </w:r>
+      <w:r>
+        <w:rPr>
+          <w:rFonts w:ascii="Courier New" w:cs="Courier New" w:eastAsia="Courier New" w:hAnsi="Courier New"/>
+          <w:color w:val="f5f57d"/>
+          <w:sz w:val="31"/>
+          <w:szCs w:val="31"/>
+          <w:rtl w:val="0"/>
+        </w:rPr>
+        <w:t xml:space="preserve">"X"</w:t>
+      </w:r>
+      <w:r>
+        <w:rPr>
+          <w:rFonts w:ascii="Courier New" w:cs="Courier New" w:eastAsia="Courier New" w:hAnsi="Courier New"/>
+          <w:color w:val="f8f8f2"/>
+          <w:sz w:val="31"/>
+          <w:szCs w:val="31"/>
+          <w:rtl w:val="0"/>
+        </w:rPr>
+        <w:t xml:space="preserve">)</w:t>
+      </w:r>
+    </w:p>
+    <w:p>
+      <w:pPr>
+        <w:shd w:fill="373732" w:val="clear"/>
+        <w:spacing w:line="316.8" w:lineRule="auto"/>
+        <w:rPr>
+          <w:rFonts w:ascii="Courier New" w:cs="Courier New" w:eastAsia="Courier New" w:hAnsi="Courier New"/>
+          <w:color w:val="f8f8f2"/>
+          <w:sz w:val="31"/>
+          <w:szCs w:val="31"/>
+        </w:rPr>
+      </w:pPr>
+      <w:r>
+        <w:rPr>
+          <w:rFonts w:ascii="Courier New" w:cs="Courier New" w:eastAsia="Courier New" w:hAnsi="Courier New"/>
+          <w:color w:val="f8f8f2"/>
+          <w:sz w:val="31"/>
+          <w:szCs w:val="31"/>
+          <w:rtl w:val="0"/>
+        </w:rPr>
+        <w:t xml:space="preserve">                           (</w:t>
+      </w:r>
+      <w:r>
+        <w:rPr>
+          <w:rFonts w:ascii="Courier New" w:cs="Courier New" w:eastAsia="Courier New" w:hAnsi="Courier New"/>
+          <w:color w:val="9b6ea8"/>
+          <w:sz w:val="31"/>
+          <w:szCs w:val="31"/>
+          <w:u w:val="single"/>
+          <w:rtl w:val="0"/>
+        </w:rPr>
+        <w:t xml:space="preserve">console</w:t>
+      </w:r>
+      <w:r>
+        <w:rPr>
+          <w:rFonts w:ascii="Courier New" w:cs="Courier New" w:eastAsia="Courier New" w:hAnsi="Courier New"/>
+          <w:color w:val="fcf9ff"/>
+          <w:sz w:val="31"/>
+          <w:szCs w:val="31"/>
+          <w:rtl w:val="0"/>
+        </w:rPr>
+        <w:t xml:space="preserve">/</w:t>
+      </w:r>
+      <w:r>
+        <w:rPr>
+          <w:rFonts w:ascii="Courier New" w:cs="Courier New" w:eastAsia="Courier New" w:hAnsi="Courier New"/>
+          <w:color w:val="5ed778"/>
+          <w:sz w:val="31"/>
+          <w:szCs w:val="31"/>
+          <w:rtl w:val="0"/>
+        </w:rPr>
+        <w:t xml:space="preserve">obtain-player-input</w:t>
+      </w:r>
+      <w:r>
+        <w:rPr>
+          <w:rFonts w:ascii="Courier New" w:cs="Courier New" w:eastAsia="Courier New" w:hAnsi="Courier New"/>
+          <w:color w:val="f8f8f2"/>
+          <w:sz w:val="31"/>
+          <w:szCs w:val="31"/>
+          <w:rtl w:val="0"/>
+        </w:rPr>
+        <w:t xml:space="preserve"> </w:t>
+      </w:r>
+      <w:r>
+        <w:rPr>
+          <w:rFonts w:ascii="Courier New" w:cs="Courier New" w:eastAsia="Courier New" w:hAnsi="Courier New"/>
+          <w:color w:val="eff3e2"/>
+          <w:sz w:val="31"/>
+          <w:szCs w:val="31"/>
+          <w:rtl w:val="0"/>
+        </w:rPr>
+        <w:t xml:space="preserve">current-state</w:t>
+      </w:r>
+      <w:r>
+        <w:rPr>
+          <w:rFonts w:ascii="Courier New" w:cs="Courier New" w:eastAsia="Courier New" w:hAnsi="Courier New"/>
+          <w:color w:val="f8f8f2"/>
+          <w:sz w:val="31"/>
+          <w:szCs w:val="31"/>
+          <w:rtl w:val="0"/>
+        </w:rPr>
+        <w:t xml:space="preserve">))</w:t>
+      </w:r>
+    </w:p>
+    <w:p>
+      <w:pPr>
+        <w:shd w:fill="373732" w:val="clear"/>
+        <w:spacing w:line="316.8" w:lineRule="auto"/>
+        <w:rPr>
+          <w:rFonts w:ascii="Courier New" w:cs="Courier New" w:eastAsia="Courier New" w:hAnsi="Courier New"/>
+          <w:color w:val="f8f8f2"/>
+          <w:sz w:val="31"/>
+          <w:szCs w:val="31"/>
+        </w:rPr>
+      </w:pPr>
+      <w:r>
+        <w:rPr>
+          <w:rFonts w:ascii="Courier New" w:cs="Courier New" w:eastAsia="Courier New" w:hAnsi="Courier New"/>
+          <w:color w:val="f8f8f2"/>
+          <w:sz w:val="31"/>
+          <w:szCs w:val="31"/>
+          <w:rtl w:val="0"/>
+        </w:rPr>
+        <w:t xml:space="preserve">                    </w:t>
+      </w:r>
+      <w:r>
+        <w:rPr>
+          <w:rFonts w:ascii="Courier New" w:cs="Courier New" w:eastAsia="Courier New" w:hAnsi="Courier New"/>
+          <w:color w:val="eff3e2"/>
+          <w:sz w:val="31"/>
+          <w:szCs w:val="31"/>
+          <w:rtl w:val="0"/>
+        </w:rPr>
+        <w:t xml:space="preserve">turn-result</w:t>
+      </w:r>
+      <w:r>
+        <w:rPr>
+          <w:rFonts w:ascii="Courier New" w:cs="Courier New" w:eastAsia="Courier New" w:hAnsi="Courier New"/>
+          <w:color w:val="f8f8f2"/>
+          <w:sz w:val="31"/>
+          <w:szCs w:val="31"/>
+          <w:rtl w:val="0"/>
+        </w:rPr>
+        <w:t xml:space="preserve"> (</w:t>
+      </w:r>
+      <w:r>
+        <w:rPr>
+          <w:rFonts w:ascii="Courier New" w:cs="Courier New" w:eastAsia="Courier New" w:hAnsi="Courier New"/>
+          <w:color w:val="5ed778"/>
+          <w:sz w:val="31"/>
+          <w:szCs w:val="31"/>
+          <w:rtl w:val="0"/>
+        </w:rPr>
+        <w:t xml:space="preserve">process-turn</w:t>
+      </w:r>
+      <w:r>
+        <w:rPr>
+          <w:rFonts w:ascii="Courier New" w:cs="Courier New" w:eastAsia="Courier New" w:hAnsi="Courier New"/>
+          <w:color w:val="f8f8f2"/>
+          <w:sz w:val="31"/>
+          <w:szCs w:val="31"/>
+          <w:rtl w:val="0"/>
+        </w:rPr>
+        <w:t xml:space="preserve"> </w:t>
+      </w:r>
+      <w:r>
+        <w:rPr>
+          <w:rFonts w:ascii="Courier New" w:cs="Courier New" w:eastAsia="Courier New" w:hAnsi="Courier New"/>
+          <w:color w:val="eff3e2"/>
+          <w:sz w:val="31"/>
+          <w:szCs w:val="31"/>
+          <w:rtl w:val="0"/>
+        </w:rPr>
+        <w:t xml:space="preserve">current-state</w:t>
+      </w:r>
+      <w:r>
+        <w:rPr>
+          <w:rFonts w:ascii="Courier New" w:cs="Courier New" w:eastAsia="Courier New" w:hAnsi="Courier New"/>
+          <w:color w:val="f8f8f2"/>
+          <w:sz w:val="31"/>
+          <w:szCs w:val="31"/>
+          <w:rtl w:val="0"/>
+        </w:rPr>
+        <w:t xml:space="preserve"> </w:t>
+      </w:r>
+      <w:r>
+        <w:rPr>
+          <w:rFonts w:ascii="Courier New" w:cs="Courier New" w:eastAsia="Courier New" w:hAnsi="Courier New"/>
+          <w:color w:val="eff3e2"/>
+          <w:sz w:val="31"/>
+          <w:szCs w:val="31"/>
+          <w:rtl w:val="0"/>
+        </w:rPr>
+        <w:t xml:space="preserve">move</w:t>
+      </w:r>
+      <w:r>
+        <w:rPr>
+          <w:rFonts w:ascii="Courier New" w:cs="Courier New" w:eastAsia="Courier New" w:hAnsi="Courier New"/>
+          <w:color w:val="f8f8f2"/>
+          <w:sz w:val="31"/>
+          <w:szCs w:val="31"/>
+          <w:rtl w:val="0"/>
+        </w:rPr>
+        <w:t xml:space="preserve">)]</w:t>
+      </w:r>
+    </w:p>
+    <w:p>
+      <w:pPr>
+        <w:shd w:fill="373732" w:val="clear"/>
+        <w:spacing w:line="316.8" w:lineRule="auto"/>
+        <w:rPr>
+          <w:rFonts w:ascii="Courier New" w:cs="Courier New" w:eastAsia="Courier New" w:hAnsi="Courier New"/>
+          <w:color w:val="f8f8f2"/>
+          <w:sz w:val="31"/>
+          <w:szCs w:val="31"/>
+        </w:rPr>
+      </w:pPr>
+      <w:r>
+        <w:rPr>
+          <w:rFonts w:ascii="Courier New" w:cs="Courier New" w:eastAsia="Courier New" w:hAnsi="Courier New"/>
+          <w:color w:val="f8f8f2"/>
+          <w:sz w:val="31"/>
+          <w:szCs w:val="31"/>
+          <w:rtl w:val="0"/>
+        </w:rPr>
+        <w:t xml:space="preserve">                (</w:t>
+      </w:r>
+      <w:r>
+        <w:rPr>
+          <w:rFonts w:ascii="Courier New" w:cs="Courier New" w:eastAsia="Courier New" w:hAnsi="Courier New"/>
+          <w:color w:val="5ed778"/>
+          <w:sz w:val="31"/>
+          <w:szCs w:val="31"/>
+          <w:rtl w:val="0"/>
+        </w:rPr>
+        <w:t xml:space="preserve">recur</w:t>
+      </w:r>
+      <w:r>
+        <w:rPr>
+          <w:rFonts w:ascii="Courier New" w:cs="Courier New" w:eastAsia="Courier New" w:hAnsi="Courier New"/>
+          <w:color w:val="f8f8f2"/>
+          <w:sz w:val="31"/>
+          <w:szCs w:val="31"/>
+          <w:rtl w:val="0"/>
+        </w:rPr>
+        <w:t xml:space="preserve"> (</w:t>
+      </w:r>
+      <w:r>
+        <w:rPr>
+          <w:rFonts w:ascii="Courier New" w:cs="Courier New" w:eastAsia="Courier New" w:hAnsi="Courier New"/>
+          <w:color w:val="de7777"/>
+          <w:sz w:val="31"/>
+          <w:szCs w:val="31"/>
+          <w:rtl w:val="0"/>
+        </w:rPr>
+        <w:t xml:space="preserve">:</w:t>
+      </w:r>
+      <w:r>
+        <w:rPr>
+          <w:rFonts w:ascii="Courier New" w:cs="Courier New" w:eastAsia="Courier New" w:hAnsi="Courier New"/>
+          <w:color w:val="f59b9b"/>
+          <w:sz w:val="31"/>
+          <w:szCs w:val="31"/>
+          <w:rtl w:val="0"/>
+        </w:rPr>
+        <w:t xml:space="preserve">state</w:t>
+      </w:r>
+      <w:r>
+        <w:rPr>
+          <w:rFonts w:ascii="Courier New" w:cs="Courier New" w:eastAsia="Courier New" w:hAnsi="Courier New"/>
+          <w:color w:val="f8f8f2"/>
+          <w:sz w:val="31"/>
+          <w:szCs w:val="31"/>
+          <w:rtl w:val="0"/>
+        </w:rPr>
+        <w:t xml:space="preserve"> </w:t>
+      </w:r>
+      <w:r>
+        <w:rPr>
+          <w:rFonts w:ascii="Courier New" w:cs="Courier New" w:eastAsia="Courier New" w:hAnsi="Courier New"/>
+          <w:color w:val="eff3e2"/>
+          <w:sz w:val="31"/>
+          <w:szCs w:val="31"/>
+          <w:rtl w:val="0"/>
+        </w:rPr>
+        <w:t xml:space="preserve">turn-result</w:t>
+      </w:r>
+      <w:r>
+        <w:rPr>
+          <w:rFonts w:ascii="Courier New" w:cs="Courier New" w:eastAsia="Courier New" w:hAnsi="Courier New"/>
+          <w:color w:val="f8f8f2"/>
+          <w:sz w:val="31"/>
+          <w:szCs w:val="31"/>
+          <w:rtl w:val="0"/>
+        </w:rPr>
+        <w:t xml:space="preserve">)))))))</w:t>
       </w:r>
     </w:p>
     <w:p>

</xml_diff>